<commit_message>
Documentacion: Agregado la descripcion de la nueva ruta de edicion
</commit_message>
<xml_diff>
--- a/Educards - servicios.docx
+++ b/Educards - servicios.docx
@@ -93,25 +93,7 @@
           <w:sz w:val="24"/>
           <w:szCs w:val="24"/>
         </w:rPr>
-        <w:t>Comandos para instalar las herramientas del servidor (dentro de la carpeta ‘</w:t>
-      </w:r>
-      <w:r>
-        <w:rPr>
-          <w:rFonts w:hint="default" w:ascii="DejaVu Math TeX Gyre" w:hAnsi="DejaVu Math TeX Gyre" w:eastAsia="DejaVu Math TeX Gyre" w:cs="DejaVu Math TeX Gyre"/>
-          <w:sz w:val="24"/>
-          <w:szCs w:val="24"/>
-        </w:rPr>
-        <w:t>api</w:t>
-      </w:r>
-      <w:bookmarkStart w:id="0" w:name="_GoBack"/>
-      <w:bookmarkEnd w:id="0"/>
-      <w:r>
-        <w:rPr>
-          <w:rFonts w:hint="default" w:ascii="DejaVu Math TeX Gyre" w:hAnsi="DejaVu Math TeX Gyre" w:eastAsia="DejaVu Math TeX Gyre" w:cs="DejaVu Math TeX Gyre"/>
-          <w:sz w:val="24"/>
-          <w:szCs w:val="24"/>
-        </w:rPr>
-        <w:t>’):</w:t>
+        <w:t>Comandos para instalar las herramientas del servidor (dentro de la carpeta ‘api’):</w:t>
       </w:r>
     </w:p>
     <w:p>
@@ -2911,6 +2893,791 @@
           <w:tcPr>
             <w:tcW w:w="1683" w:type="dxa"/>
             <w:tcBorders>
+              <w:top w:val="single" w:color="8064A2" w:sz="8" w:space="0"/>
+              <w:left w:val="single" w:color="8064A2" w:sz="8" w:space="0"/>
+              <w:bottom w:val="single" w:color="8064A2" w:sz="8" w:space="0"/>
+              <w:right w:val="single" w:color="8064A2" w:sz="8" w:space="0"/>
+            </w:tcBorders>
+            <w:shd w:val="clear" w:color="auto" w:fill="D6DCE5" w:themeFill="text2" w:themeFillTint="32"/>
+            <w:vAlign w:val="top"/>
+          </w:tcPr>
+          <w:p>
+            <w:pPr>
+              <w:widowControl w:val="0"/>
+              <w:jc w:val="left"/>
+              <w:rPr>
+                <w:rFonts w:hint="default" w:ascii="Ubuntu" w:hAnsi="Ubuntu" w:eastAsia="Ubuntu" w:cs="Ubuntu"/>
+                <w:b w:val="0"/>
+                <w:bCs w:val="0"/>
+                <w:color w:val="000000"/>
+                <w:sz w:val="20"/>
+                <w:szCs w:val="20"/>
+                <w:vertAlign w:val="baseline"/>
+              </w:rPr>
+            </w:pPr>
+            <w:r>
+              <w:rPr>
+                <w:rFonts w:hint="default" w:ascii="Ubuntu" w:hAnsi="Ubuntu" w:eastAsia="Ubuntu" w:cs="Ubuntu"/>
+                <w:b w:val="0"/>
+                <w:bCs w:val="0"/>
+                <w:color w:val="000000"/>
+                <w:sz w:val="20"/>
+                <w:szCs w:val="20"/>
+                <w:vertAlign w:val="baseline"/>
+              </w:rPr>
+              <w:t>Editar un jugador</w:t>
+            </w:r>
+          </w:p>
+        </w:tc>
+        <w:tc>
+          <w:tcPr>
+            <w:tcW w:w="2038" w:type="dxa"/>
+            <w:tcBorders>
+              <w:top w:val="single" w:color="8064A2" w:sz="8" w:space="0"/>
+              <w:left w:val="single" w:color="8064A2" w:sz="8" w:space="0"/>
+              <w:bottom w:val="single" w:color="8064A2" w:sz="8" w:space="0"/>
+              <w:right w:val="single" w:color="8064A2" w:sz="8" w:space="0"/>
+            </w:tcBorders>
+            <w:shd w:val="clear" w:color="auto" w:fill="D6DCE5" w:themeFill="text2" w:themeFillTint="32"/>
+            <w:vAlign w:val="top"/>
+          </w:tcPr>
+          <w:p>
+            <w:pPr>
+              <w:widowControl w:val="0"/>
+              <w:jc w:val="left"/>
+              <w:rPr>
+                <w:rFonts w:hint="default" w:ascii="Ubuntu" w:hAnsi="Ubuntu" w:eastAsia="Ubuntu" w:cs="Ubuntu"/>
+                <w:b w:val="0"/>
+                <w:bCs w:val="0"/>
+                <w:color w:val="000000"/>
+                <w:sz w:val="20"/>
+                <w:szCs w:val="20"/>
+                <w:vertAlign w:val="baseline"/>
+              </w:rPr>
+            </w:pPr>
+            <w:r>
+              <w:rPr>
+                <w:rFonts w:hint="default" w:ascii="Ubuntu" w:hAnsi="Ubuntu" w:eastAsia="Ubuntu" w:cs="Ubuntu"/>
+                <w:b w:val="0"/>
+                <w:bCs w:val="0"/>
+                <w:color w:val="000000"/>
+                <w:sz w:val="20"/>
+                <w:szCs w:val="20"/>
+                <w:vertAlign w:val="baseline"/>
+              </w:rPr>
+              <w:t>PUT</w:t>
+            </w:r>
+          </w:p>
+          <w:p>
+            <w:pPr>
+              <w:widowControl w:val="0"/>
+              <w:jc w:val="left"/>
+              <w:rPr>
+                <w:rFonts w:hint="default" w:ascii="Ubuntu" w:hAnsi="Ubuntu" w:eastAsia="Ubuntu" w:cs="Ubuntu"/>
+                <w:b w:val="0"/>
+                <w:bCs w:val="0"/>
+                <w:color w:val="000000"/>
+                <w:sz w:val="20"/>
+                <w:szCs w:val="20"/>
+                <w:vertAlign w:val="baseline"/>
+              </w:rPr>
+            </w:pPr>
+            <w:r>
+              <w:rPr>
+                <w:rFonts w:hint="default" w:ascii="Ubuntu" w:hAnsi="Ubuntu" w:eastAsia="Ubuntu" w:cs="Ubuntu"/>
+                <w:b w:val="0"/>
+                <w:bCs w:val="0"/>
+                <w:color w:val="000000"/>
+                <w:sz w:val="20"/>
+                <w:szCs w:val="20"/>
+                <w:vertAlign w:val="baseline"/>
+              </w:rPr>
+              <w:t>/api/players/&lt;id&gt;</w:t>
+            </w:r>
+          </w:p>
+        </w:tc>
+        <w:tc>
+          <w:tcPr>
+            <w:tcW w:w="2825" w:type="dxa"/>
+            <w:tcBorders>
+              <w:top w:val="single" w:color="8064A2" w:sz="8" w:space="0"/>
+              <w:left w:val="single" w:color="8064A2" w:sz="8" w:space="0"/>
+              <w:bottom w:val="single" w:color="8064A2" w:sz="8" w:space="0"/>
+              <w:right w:val="single" w:color="8064A2" w:sz="8" w:space="0"/>
+            </w:tcBorders>
+            <w:shd w:val="clear" w:color="auto" w:fill="D6DCE5" w:themeFill="text2" w:themeFillTint="32"/>
+            <w:vAlign w:val="top"/>
+          </w:tcPr>
+          <w:p>
+            <w:pPr>
+              <w:widowControl w:val="0"/>
+              <w:jc w:val="left"/>
+              <w:rPr>
+                <w:rFonts w:hint="default" w:ascii="Ubuntu" w:hAnsi="Ubuntu" w:eastAsia="Ubuntu" w:cs="Ubuntu"/>
+                <w:b w:val="0"/>
+                <w:bCs w:val="0"/>
+                <w:color w:val="000000"/>
+                <w:sz w:val="20"/>
+                <w:szCs w:val="20"/>
+                <w:vertAlign w:val="baseline"/>
+              </w:rPr>
+            </w:pPr>
+            <w:r>
+              <w:rPr>
+                <w:rFonts w:hint="default" w:ascii="Ubuntu" w:hAnsi="Ubuntu" w:eastAsia="Ubuntu" w:cs="Ubuntu"/>
+                <w:b w:val="0"/>
+                <w:bCs w:val="0"/>
+                <w:color w:val="000000"/>
+                <w:sz w:val="20"/>
+                <w:szCs w:val="20"/>
+                <w:vertAlign w:val="baseline"/>
+              </w:rPr>
+              <w:t>Query:</w:t>
+            </w:r>
+          </w:p>
+          <w:p>
+            <w:pPr>
+              <w:widowControl w:val="0"/>
+              <w:jc w:val="left"/>
+              <w:rPr>
+                <w:rFonts w:hint="default" w:ascii="Ubuntu" w:hAnsi="Ubuntu" w:eastAsia="Ubuntu" w:cs="Ubuntu"/>
+                <w:b w:val="0"/>
+                <w:bCs w:val="0"/>
+                <w:color w:val="000000"/>
+                <w:sz w:val="20"/>
+                <w:szCs w:val="20"/>
+                <w:vertAlign w:val="baseline"/>
+              </w:rPr>
+            </w:pPr>
+            <w:r>
+              <w:rPr>
+                <w:rFonts w:hint="default" w:ascii="Ubuntu" w:hAnsi="Ubuntu" w:eastAsia="Ubuntu" w:cs="Ubuntu"/>
+                <w:b w:val="0"/>
+                <w:bCs w:val="0"/>
+                <w:color w:val="000000"/>
+                <w:sz w:val="20"/>
+                <w:szCs w:val="20"/>
+                <w:vertAlign w:val="baseline"/>
+              </w:rPr>
+              <w:t xml:space="preserve"> </w:t>
+            </w:r>
+            <w:r>
+              <w:rPr>
+                <w:rFonts w:hint="eastAsia" w:ascii="Ubuntu" w:hAnsi="Ubuntu" w:eastAsia="Ubuntu" w:cs="Ubuntu"/>
+                <w:b w:val="0"/>
+                <w:bCs w:val="0"/>
+                <w:color w:val="000000"/>
+                <w:sz w:val="20"/>
+                <w:szCs w:val="20"/>
+                <w:vertAlign w:val="baseline"/>
+              </w:rPr>
+              <w:t xml:space="preserve">name: </w:t>
+            </w:r>
+            <w:r>
+              <w:rPr>
+                <w:rFonts w:hint="default" w:ascii="Ubuntu" w:hAnsi="Ubuntu" w:eastAsia="Ubuntu" w:cs="Ubuntu"/>
+                <w:b w:val="0"/>
+                <w:bCs w:val="0"/>
+                <w:color w:val="000000"/>
+                <w:sz w:val="20"/>
+                <w:szCs w:val="20"/>
+                <w:vertAlign w:val="baseline"/>
+              </w:rPr>
+              <w:t>Melody</w:t>
+            </w:r>
+          </w:p>
+          <w:p>
+            <w:pPr>
+              <w:widowControl w:val="0"/>
+              <w:jc w:val="left"/>
+              <w:rPr>
+                <w:rFonts w:hint="eastAsia" w:ascii="Ubuntu" w:hAnsi="Ubuntu" w:eastAsia="Ubuntu" w:cs="Ubuntu"/>
+                <w:b w:val="0"/>
+                <w:bCs w:val="0"/>
+                <w:color w:val="000000"/>
+                <w:sz w:val="20"/>
+                <w:szCs w:val="20"/>
+                <w:vertAlign w:val="baseline"/>
+              </w:rPr>
+            </w:pPr>
+            <w:r>
+              <w:rPr>
+                <w:rFonts w:hint="default" w:ascii="Ubuntu" w:hAnsi="Ubuntu" w:eastAsia="Ubuntu" w:cs="Ubuntu"/>
+                <w:b w:val="0"/>
+                <w:bCs w:val="0"/>
+                <w:color w:val="000000"/>
+                <w:sz w:val="20"/>
+                <w:szCs w:val="20"/>
+                <w:vertAlign w:val="baseline"/>
+              </w:rPr>
+              <w:t xml:space="preserve"> year: 25</w:t>
+            </w:r>
+          </w:p>
+          <w:p>
+            <w:pPr>
+              <w:widowControl w:val="0"/>
+              <w:jc w:val="left"/>
+              <w:rPr>
+                <w:rFonts w:hint="eastAsia" w:ascii="Ubuntu" w:hAnsi="Ubuntu" w:eastAsia="Ubuntu" w:cs="Ubuntu"/>
+                <w:b w:val="0"/>
+                <w:bCs w:val="0"/>
+                <w:color w:val="000000"/>
+                <w:sz w:val="20"/>
+                <w:szCs w:val="20"/>
+                <w:vertAlign w:val="baseline"/>
+              </w:rPr>
+            </w:pPr>
+            <w:r>
+              <w:rPr>
+                <w:rFonts w:hint="default" w:ascii="Ubuntu" w:hAnsi="Ubuntu" w:eastAsia="Ubuntu" w:cs="Ubuntu"/>
+                <w:b w:val="0"/>
+                <w:bCs w:val="0"/>
+                <w:color w:val="000000"/>
+                <w:sz w:val="20"/>
+                <w:szCs w:val="20"/>
+                <w:vertAlign w:val="baseline"/>
+              </w:rPr>
+              <w:t xml:space="preserve"> password: 1234</w:t>
+            </w:r>
+          </w:p>
+        </w:tc>
+        <w:tc>
+          <w:tcPr>
+            <w:tcW w:w="2796" w:type="dxa"/>
+            <w:tcBorders>
+              <w:top w:val="single" w:color="8064A2" w:sz="8" w:space="0"/>
+              <w:left w:val="single" w:color="8064A2" w:sz="8" w:space="0"/>
+              <w:bottom w:val="single" w:color="8064A2" w:sz="8" w:space="0"/>
+              <w:right w:val="single" w:color="8064A2" w:sz="8" w:space="0"/>
+            </w:tcBorders>
+            <w:shd w:val="clear" w:color="auto" w:fill="D6DCE5" w:themeFill="text2" w:themeFillTint="32"/>
+            <w:vAlign w:val="top"/>
+          </w:tcPr>
+          <w:p>
+            <w:pPr>
+              <w:widowControl w:val="0"/>
+              <w:jc w:val="left"/>
+              <w:rPr>
+                <w:rFonts w:hint="default" w:ascii="Ubuntu" w:hAnsi="Ubuntu" w:eastAsia="Ubuntu" w:cs="Ubuntu"/>
+                <w:b w:val="0"/>
+                <w:bCs w:val="0"/>
+                <w:color w:val="000000"/>
+                <w:sz w:val="20"/>
+                <w:szCs w:val="20"/>
+                <w:vertAlign w:val="baseline"/>
+              </w:rPr>
+            </w:pPr>
+            <w:r>
+              <w:rPr>
+                <w:rFonts w:hint="default" w:ascii="Ubuntu" w:hAnsi="Ubuntu" w:eastAsia="Ubuntu" w:cs="Ubuntu"/>
+                <w:b w:val="0"/>
+                <w:bCs w:val="0"/>
+                <w:color w:val="000000"/>
+                <w:sz w:val="20"/>
+                <w:szCs w:val="20"/>
+                <w:vertAlign w:val="baseline"/>
+              </w:rPr>
+              <w:t>Status: 201</w:t>
+            </w:r>
+          </w:p>
+          <w:p>
+            <w:pPr>
+              <w:widowControl w:val="0"/>
+              <w:jc w:val="left"/>
+              <w:rPr>
+                <w:rFonts w:hint="default" w:ascii="Ubuntu" w:hAnsi="Ubuntu" w:eastAsia="Ubuntu" w:cs="Ubuntu"/>
+                <w:b w:val="0"/>
+                <w:bCs w:val="0"/>
+                <w:color w:val="000000"/>
+                <w:sz w:val="20"/>
+                <w:szCs w:val="20"/>
+                <w:vertAlign w:val="baseline"/>
+              </w:rPr>
+            </w:pPr>
+            <w:r>
+              <w:rPr>
+                <w:rFonts w:hint="default" w:ascii="Ubuntu" w:hAnsi="Ubuntu" w:eastAsia="Ubuntu" w:cs="Ubuntu"/>
+                <w:b w:val="0"/>
+                <w:bCs w:val="0"/>
+                <w:color w:val="000000"/>
+                <w:sz w:val="20"/>
+                <w:szCs w:val="20"/>
+                <w:vertAlign w:val="baseline"/>
+              </w:rPr>
+              <w:t>Json:</w:t>
+            </w:r>
+          </w:p>
+          <w:p>
+            <w:pPr>
+              <w:widowControl w:val="0"/>
+              <w:jc w:val="left"/>
+              <w:rPr>
+                <w:rFonts w:hint="default" w:ascii="Ubuntu" w:hAnsi="Ubuntu" w:eastAsia="Ubuntu" w:cs="Ubuntu"/>
+                <w:b w:val="0"/>
+                <w:bCs w:val="0"/>
+                <w:color w:val="000000"/>
+                <w:sz w:val="20"/>
+                <w:szCs w:val="20"/>
+                <w:vertAlign w:val="baseline"/>
+              </w:rPr>
+            </w:pPr>
+            <w:r>
+              <w:rPr>
+                <w:rFonts w:hint="default" w:ascii="Ubuntu" w:hAnsi="Ubuntu" w:eastAsia="Ubuntu" w:cs="Ubuntu"/>
+                <w:b w:val="0"/>
+                <w:bCs w:val="0"/>
+                <w:color w:val="000000"/>
+                <w:sz w:val="20"/>
+                <w:szCs w:val="20"/>
+                <w:vertAlign w:val="baseline"/>
+              </w:rPr>
+              <w:t>{</w:t>
+            </w:r>
+          </w:p>
+          <w:p>
+            <w:pPr>
+              <w:widowControl w:val="0"/>
+              <w:jc w:val="left"/>
+              <w:rPr>
+                <w:rFonts w:hint="default" w:ascii="Ubuntu" w:hAnsi="Ubuntu" w:eastAsia="Ubuntu" w:cs="Ubuntu"/>
+                <w:b w:val="0"/>
+                <w:bCs w:val="0"/>
+                <w:color w:val="000000"/>
+                <w:sz w:val="20"/>
+                <w:szCs w:val="20"/>
+                <w:vertAlign w:val="baseline"/>
+              </w:rPr>
+            </w:pPr>
+            <w:r>
+              <w:rPr>
+                <w:rFonts w:hint="default" w:ascii="Ubuntu" w:hAnsi="Ubuntu" w:eastAsia="Ubuntu" w:cs="Ubuntu"/>
+                <w:b w:val="0"/>
+                <w:bCs w:val="0"/>
+                <w:color w:val="000000"/>
+                <w:sz w:val="20"/>
+                <w:szCs w:val="20"/>
+                <w:vertAlign w:val="baseline"/>
+              </w:rPr>
+              <w:t xml:space="preserve"> </w:t>
+            </w:r>
+            <w:r>
+              <w:rPr>
+                <w:rFonts w:hint="eastAsia" w:ascii="Ubuntu" w:hAnsi="Ubuntu" w:eastAsia="Ubuntu" w:cs="Ubuntu"/>
+                <w:b w:val="0"/>
+                <w:bCs w:val="0"/>
+                <w:color w:val="000000"/>
+                <w:sz w:val="20"/>
+                <w:szCs w:val="20"/>
+                <w:vertAlign w:val="baseline"/>
+              </w:rPr>
+              <w:t>"</w:t>
+            </w:r>
+            <w:r>
+              <w:rPr>
+                <w:rFonts w:hint="default" w:ascii="Ubuntu" w:hAnsi="Ubuntu" w:eastAsia="Ubuntu" w:cs="Ubuntu"/>
+                <w:b w:val="0"/>
+                <w:bCs w:val="0"/>
+                <w:color w:val="000000"/>
+                <w:sz w:val="20"/>
+                <w:szCs w:val="20"/>
+                <w:vertAlign w:val="baseline"/>
+              </w:rPr>
+              <w:t>id</w:t>
+            </w:r>
+            <w:r>
+              <w:rPr>
+                <w:rFonts w:hint="eastAsia" w:ascii="Ubuntu" w:hAnsi="Ubuntu" w:eastAsia="Ubuntu" w:cs="Ubuntu"/>
+                <w:b w:val="0"/>
+                <w:bCs w:val="0"/>
+                <w:color w:val="000000"/>
+                <w:sz w:val="20"/>
+                <w:szCs w:val="20"/>
+                <w:vertAlign w:val="baseline"/>
+              </w:rPr>
+              <w:t>"</w:t>
+            </w:r>
+            <w:r>
+              <w:rPr>
+                <w:rFonts w:hint="default" w:ascii="Ubuntu" w:hAnsi="Ubuntu" w:eastAsia="Ubuntu" w:cs="Ubuntu"/>
+                <w:b w:val="0"/>
+                <w:bCs w:val="0"/>
+                <w:color w:val="000000"/>
+                <w:sz w:val="20"/>
+                <w:szCs w:val="20"/>
+                <w:vertAlign w:val="baseline"/>
+              </w:rPr>
+              <w:t>: &lt;idPlayer&gt;</w:t>
+            </w:r>
+          </w:p>
+          <w:p>
+            <w:pPr>
+              <w:widowControl w:val="0"/>
+              <w:jc w:val="left"/>
+              <w:rPr>
+                <w:rFonts w:hint="eastAsia" w:ascii="Ubuntu" w:hAnsi="Ubuntu" w:eastAsia="Ubuntu" w:cs="Ubuntu"/>
+                <w:b w:val="0"/>
+                <w:bCs w:val="0"/>
+                <w:color w:val="000000"/>
+                <w:sz w:val="20"/>
+                <w:szCs w:val="20"/>
+                <w:vertAlign w:val="baseline"/>
+              </w:rPr>
+            </w:pPr>
+            <w:r>
+              <w:rPr>
+                <w:rFonts w:hint="default" w:ascii="Ubuntu" w:hAnsi="Ubuntu" w:eastAsia="Ubuntu" w:cs="Ubuntu"/>
+                <w:b w:val="0"/>
+                <w:bCs w:val="0"/>
+                <w:color w:val="000000"/>
+                <w:sz w:val="20"/>
+                <w:szCs w:val="20"/>
+                <w:vertAlign w:val="baseline"/>
+              </w:rPr>
+              <w:t xml:space="preserve"> </w:t>
+            </w:r>
+            <w:r>
+              <w:rPr>
+                <w:rFonts w:hint="eastAsia" w:ascii="Ubuntu" w:hAnsi="Ubuntu" w:eastAsia="Ubuntu" w:cs="Ubuntu"/>
+                <w:b w:val="0"/>
+                <w:bCs w:val="0"/>
+                <w:color w:val="000000"/>
+                <w:sz w:val="20"/>
+                <w:szCs w:val="20"/>
+                <w:vertAlign w:val="baseline"/>
+              </w:rPr>
+              <w:t>"name”: "</w:t>
+            </w:r>
+            <w:r>
+              <w:rPr>
+                <w:rFonts w:hint="default" w:ascii="Ubuntu" w:hAnsi="Ubuntu" w:eastAsia="Ubuntu" w:cs="Ubuntu"/>
+                <w:b w:val="0"/>
+                <w:bCs w:val="0"/>
+                <w:color w:val="000000"/>
+                <w:sz w:val="20"/>
+                <w:szCs w:val="20"/>
+                <w:vertAlign w:val="baseline"/>
+              </w:rPr>
+              <w:t>Melody</w:t>
+            </w:r>
+            <w:r>
+              <w:rPr>
+                <w:rFonts w:hint="eastAsia" w:ascii="Ubuntu" w:hAnsi="Ubuntu" w:eastAsia="Ubuntu" w:cs="Ubuntu"/>
+                <w:b w:val="0"/>
+                <w:bCs w:val="0"/>
+                <w:color w:val="000000"/>
+                <w:sz w:val="20"/>
+                <w:szCs w:val="20"/>
+                <w:vertAlign w:val="baseline"/>
+              </w:rPr>
+              <w:t>",</w:t>
+            </w:r>
+          </w:p>
+          <w:p>
+            <w:pPr>
+              <w:widowControl w:val="0"/>
+              <w:jc w:val="left"/>
+              <w:rPr>
+                <w:rFonts w:hint="eastAsia" w:ascii="Ubuntu" w:hAnsi="Ubuntu" w:eastAsia="Ubuntu" w:cs="Ubuntu"/>
+                <w:b w:val="0"/>
+                <w:bCs w:val="0"/>
+                <w:color w:val="000000"/>
+                <w:sz w:val="20"/>
+                <w:szCs w:val="20"/>
+                <w:vertAlign w:val="baseline"/>
+              </w:rPr>
+            </w:pPr>
+            <w:r>
+              <w:rPr>
+                <w:rFonts w:hint="eastAsia" w:ascii="Ubuntu" w:hAnsi="Ubuntu" w:eastAsia="Ubuntu" w:cs="Ubuntu"/>
+                <w:b w:val="0"/>
+                <w:bCs w:val="0"/>
+                <w:color w:val="000000"/>
+                <w:sz w:val="20"/>
+                <w:szCs w:val="20"/>
+                <w:vertAlign w:val="baseline"/>
+              </w:rPr>
+              <w:t xml:space="preserve"> "year”: 2</w:t>
+            </w:r>
+            <w:r>
+              <w:rPr>
+                <w:rFonts w:hint="default" w:ascii="Ubuntu" w:hAnsi="Ubuntu" w:eastAsia="Ubuntu" w:cs="Ubuntu"/>
+                <w:b w:val="0"/>
+                <w:bCs w:val="0"/>
+                <w:color w:val="000000"/>
+                <w:sz w:val="20"/>
+                <w:szCs w:val="20"/>
+                <w:vertAlign w:val="baseline"/>
+              </w:rPr>
+              <w:t>5</w:t>
+            </w:r>
+            <w:r>
+              <w:rPr>
+                <w:rFonts w:hint="eastAsia" w:ascii="Ubuntu" w:hAnsi="Ubuntu" w:eastAsia="Ubuntu" w:cs="Ubuntu"/>
+                <w:b w:val="0"/>
+                <w:bCs w:val="0"/>
+                <w:color w:val="000000"/>
+                <w:sz w:val="20"/>
+                <w:szCs w:val="20"/>
+                <w:vertAlign w:val="baseline"/>
+              </w:rPr>
+              <w:t>,</w:t>
+            </w:r>
+          </w:p>
+          <w:p>
+            <w:pPr>
+              <w:widowControl w:val="0"/>
+              <w:ind w:firstLine="100" w:firstLineChars="50"/>
+              <w:jc w:val="left"/>
+              <w:rPr>
+                <w:rFonts w:hint="default" w:ascii="Ubuntu" w:hAnsi="Ubuntu" w:eastAsia="Ubuntu" w:cs="Ubuntu"/>
+                <w:b w:val="0"/>
+                <w:bCs w:val="0"/>
+                <w:color w:val="000000"/>
+                <w:sz w:val="20"/>
+                <w:szCs w:val="20"/>
+                <w:vertAlign w:val="baseline"/>
+              </w:rPr>
+            </w:pPr>
+            <w:r>
+              <w:rPr>
+                <w:rFonts w:hint="eastAsia" w:ascii="Ubuntu" w:hAnsi="Ubuntu" w:eastAsia="Ubuntu" w:cs="Ubuntu"/>
+                <w:b w:val="0"/>
+                <w:bCs w:val="0"/>
+                <w:color w:val="000000"/>
+                <w:sz w:val="20"/>
+                <w:szCs w:val="20"/>
+                <w:vertAlign w:val="baseline"/>
+              </w:rPr>
+              <w:t>"</w:t>
+            </w:r>
+            <w:r>
+              <w:rPr>
+                <w:rFonts w:hint="default" w:ascii="Ubuntu" w:hAnsi="Ubuntu" w:eastAsia="Ubuntu" w:cs="Ubuntu"/>
+                <w:b w:val="0"/>
+                <w:bCs w:val="0"/>
+                <w:color w:val="000000"/>
+                <w:sz w:val="20"/>
+                <w:szCs w:val="20"/>
+                <w:vertAlign w:val="baseline"/>
+              </w:rPr>
+              <w:t>image</w:t>
+            </w:r>
+            <w:r>
+              <w:rPr>
+                <w:rFonts w:hint="eastAsia" w:ascii="Ubuntu" w:hAnsi="Ubuntu" w:eastAsia="Ubuntu" w:cs="Ubuntu"/>
+                <w:b w:val="0"/>
+                <w:bCs w:val="0"/>
+                <w:color w:val="000000"/>
+                <w:sz w:val="20"/>
+                <w:szCs w:val="20"/>
+                <w:vertAlign w:val="baseline"/>
+              </w:rPr>
+              <w:t>”</w:t>
+            </w:r>
+            <w:r>
+              <w:rPr>
+                <w:rFonts w:hint="default" w:ascii="Ubuntu" w:hAnsi="Ubuntu" w:eastAsia="Ubuntu" w:cs="Ubuntu"/>
+                <w:b w:val="0"/>
+                <w:bCs w:val="0"/>
+                <w:color w:val="000000"/>
+                <w:sz w:val="20"/>
+                <w:szCs w:val="20"/>
+                <w:vertAlign w:val="baseline"/>
+              </w:rPr>
+              <w:t xml:space="preserve">: </w:t>
+            </w:r>
+            <w:r>
+              <w:rPr>
+                <w:rFonts w:hint="eastAsia" w:ascii="Ubuntu" w:hAnsi="Ubuntu" w:eastAsia="Ubuntu" w:cs="Ubuntu"/>
+                <w:b w:val="0"/>
+                <w:bCs w:val="0"/>
+                <w:color w:val="000000"/>
+                <w:sz w:val="20"/>
+                <w:szCs w:val="20"/>
+                <w:vertAlign w:val="baseline"/>
+              </w:rPr>
+              <w:t>"</w:t>
+            </w:r>
+            <w:r>
+              <w:rPr>
+                <w:rFonts w:hint="default" w:ascii="Ubuntu" w:hAnsi="Ubuntu" w:eastAsia="Ubuntu" w:cs="Ubuntu"/>
+                <w:b w:val="0"/>
+                <w:bCs w:val="0"/>
+                <w:color w:val="000000"/>
+                <w:sz w:val="20"/>
+                <w:szCs w:val="20"/>
+                <w:vertAlign w:val="baseline"/>
+              </w:rPr>
+              <w:t>default.png</w:t>
+            </w:r>
+            <w:r>
+              <w:rPr>
+                <w:rFonts w:hint="eastAsia" w:ascii="Ubuntu" w:hAnsi="Ubuntu" w:eastAsia="Ubuntu" w:cs="Ubuntu"/>
+                <w:b w:val="0"/>
+                <w:bCs w:val="0"/>
+                <w:color w:val="000000"/>
+                <w:sz w:val="20"/>
+                <w:szCs w:val="20"/>
+                <w:vertAlign w:val="baseline"/>
+              </w:rPr>
+              <w:t>"</w:t>
+            </w:r>
+          </w:p>
+          <w:p>
+            <w:pPr>
+              <w:widowControl w:val="0"/>
+              <w:ind w:firstLine="100" w:firstLineChars="50"/>
+              <w:jc w:val="left"/>
+              <w:rPr>
+                <w:rFonts w:hint="default" w:ascii="Ubuntu" w:hAnsi="Ubuntu" w:eastAsia="Ubuntu" w:cs="Ubuntu"/>
+                <w:b w:val="0"/>
+                <w:bCs w:val="0"/>
+                <w:color w:val="000000"/>
+                <w:sz w:val="20"/>
+                <w:szCs w:val="20"/>
+                <w:vertAlign w:val="baseline"/>
+              </w:rPr>
+            </w:pPr>
+            <w:r>
+              <w:rPr>
+                <w:rFonts w:hint="eastAsia" w:ascii="Ubuntu" w:hAnsi="Ubuntu" w:eastAsia="Ubuntu" w:cs="Ubuntu"/>
+                <w:b w:val="0"/>
+                <w:bCs w:val="0"/>
+                <w:color w:val="000000"/>
+                <w:sz w:val="20"/>
+                <w:szCs w:val="20"/>
+                <w:vertAlign w:val="baseline"/>
+              </w:rPr>
+              <w:t>"</w:t>
+            </w:r>
+            <w:r>
+              <w:rPr>
+                <w:rFonts w:hint="default" w:ascii="Ubuntu" w:hAnsi="Ubuntu" w:eastAsia="Ubuntu" w:cs="Ubuntu"/>
+                <w:b w:val="0"/>
+                <w:bCs w:val="0"/>
+                <w:color w:val="000000"/>
+                <w:sz w:val="20"/>
+                <w:szCs w:val="20"/>
+                <w:vertAlign w:val="baseline"/>
+              </w:rPr>
+              <w:t>password</w:t>
+            </w:r>
+            <w:r>
+              <w:rPr>
+                <w:rFonts w:hint="eastAsia" w:ascii="Ubuntu" w:hAnsi="Ubuntu" w:eastAsia="Ubuntu" w:cs="Ubuntu"/>
+                <w:b w:val="0"/>
+                <w:bCs w:val="0"/>
+                <w:color w:val="000000"/>
+                <w:sz w:val="20"/>
+                <w:szCs w:val="20"/>
+                <w:vertAlign w:val="baseline"/>
+              </w:rPr>
+              <w:t>"</w:t>
+            </w:r>
+            <w:r>
+              <w:rPr>
+                <w:rFonts w:hint="default" w:ascii="Ubuntu" w:hAnsi="Ubuntu" w:eastAsia="Ubuntu" w:cs="Ubuntu"/>
+                <w:b w:val="0"/>
+                <w:bCs w:val="0"/>
+                <w:color w:val="000000"/>
+                <w:sz w:val="20"/>
+                <w:szCs w:val="20"/>
+                <w:vertAlign w:val="baseline"/>
+              </w:rPr>
+              <w:t xml:space="preserve">: </w:t>
+            </w:r>
+            <w:r>
+              <w:rPr>
+                <w:rFonts w:hint="eastAsia" w:ascii="Ubuntu" w:hAnsi="Ubuntu" w:eastAsia="Ubuntu" w:cs="Ubuntu"/>
+                <w:b w:val="0"/>
+                <w:bCs w:val="0"/>
+                <w:color w:val="000000"/>
+                <w:sz w:val="20"/>
+                <w:szCs w:val="20"/>
+                <w:vertAlign w:val="baseline"/>
+              </w:rPr>
+              <w:t>"</w:t>
+            </w:r>
+            <w:r>
+              <w:rPr>
+                <w:rFonts w:hint="default" w:ascii="Ubuntu" w:hAnsi="Ubuntu" w:eastAsia="Ubuntu" w:cs="Ubuntu"/>
+                <w:b w:val="0"/>
+                <w:bCs w:val="0"/>
+                <w:color w:val="000000"/>
+                <w:sz w:val="20"/>
+                <w:szCs w:val="20"/>
+                <w:vertAlign w:val="baseline"/>
+              </w:rPr>
+              <w:t>1234</w:t>
+            </w:r>
+            <w:r>
+              <w:rPr>
+                <w:rFonts w:hint="eastAsia" w:ascii="Ubuntu" w:hAnsi="Ubuntu" w:eastAsia="Ubuntu" w:cs="Ubuntu"/>
+                <w:b w:val="0"/>
+                <w:bCs w:val="0"/>
+                <w:color w:val="000000"/>
+                <w:sz w:val="20"/>
+                <w:szCs w:val="20"/>
+                <w:vertAlign w:val="baseline"/>
+              </w:rPr>
+              <w:t>"</w:t>
+            </w:r>
+          </w:p>
+          <w:p>
+            <w:pPr>
+              <w:widowControl w:val="0"/>
+              <w:jc w:val="left"/>
+              <w:rPr>
+                <w:rFonts w:hint="default" w:ascii="Ubuntu" w:hAnsi="Ubuntu" w:eastAsia="Ubuntu" w:cs="Ubuntu"/>
+                <w:b w:val="0"/>
+                <w:bCs w:val="0"/>
+                <w:color w:val="000000"/>
+                <w:sz w:val="20"/>
+                <w:szCs w:val="20"/>
+                <w:vertAlign w:val="baseline"/>
+              </w:rPr>
+            </w:pPr>
+            <w:r>
+              <w:rPr>
+                <w:rFonts w:hint="default" w:ascii="Ubuntu" w:hAnsi="Ubuntu" w:eastAsia="Ubuntu" w:cs="Ubuntu"/>
+                <w:b w:val="0"/>
+                <w:bCs w:val="0"/>
+                <w:color w:val="000000"/>
+                <w:sz w:val="20"/>
+                <w:szCs w:val="20"/>
+                <w:vertAlign w:val="baseline"/>
+              </w:rPr>
+              <w:t>}</w:t>
+            </w:r>
+          </w:p>
+        </w:tc>
+      </w:tr>
+      <w:tr>
+        <w:tblPrEx>
+          <w:tblBorders>
+            <w:top w:val="single" w:color="auto" w:sz="4" w:space="0"/>
+            <w:left w:val="single" w:color="auto" w:sz="4" w:space="0"/>
+            <w:bottom w:val="single" w:color="auto" w:sz="4" w:space="0"/>
+            <w:right w:val="single" w:color="auto" w:sz="4" w:space="0"/>
+            <w:insideH w:val="single" w:color="auto" w:sz="4" w:space="0"/>
+            <w:insideV w:val="single" w:color="auto" w:sz="4" w:space="0"/>
+          </w:tblBorders>
+          <w:tblLayout w:type="fixed"/>
+          <w:tblCellMar>
+            <w:top w:w="0" w:type="dxa"/>
+            <w:left w:w="108" w:type="dxa"/>
+            <w:bottom w:w="0" w:type="dxa"/>
+            <w:right w:w="108" w:type="dxa"/>
+          </w:tblCellMar>
+        </w:tblPrEx>
+        <w:trPr>
+          <w:trHeight w:val="0" w:hRule="atLeast"/>
+          <w:jc w:val="center"/>
+        </w:trPr>
+        <w:tc>
+          <w:tcPr>
+            <w:tcW w:w="1683" w:type="dxa"/>
+            <w:tcBorders>
               <w:top w:val="single" w:color="FFFFFF" w:sz="8" w:space="0"/>
               <w:left w:val="single" w:color="FFFFFF" w:sz="8" w:space="0"/>
               <w:bottom w:val="single" w:color="FFFFFF" w:sz="8" w:space="0"/>
@@ -3538,6 +4305,7 @@
             <w:insideH w:val="single" w:color="auto" w:sz="4" w:space="0"/>
             <w:insideV w:val="single" w:color="auto" w:sz="4" w:space="0"/>
           </w:tblBorders>
+          <w:shd w:val="clear" w:color="auto" w:fill="FBE5D6" w:themeFill="accent2" w:themeFillTint="32"/>
           <w:tblLayout w:type="fixed"/>
           <w:tblCellMar>
             <w:top w:w="0" w:type="dxa"/>
@@ -3674,6 +4442,7 @@
             <w:insideH w:val="single" w:color="auto" w:sz="4" w:space="0"/>
             <w:insideV w:val="single" w:color="auto" w:sz="4" w:space="0"/>
           </w:tblBorders>
+          <w:shd w:val="clear" w:color="auto" w:fill="FBE5D6" w:themeFill="accent2" w:themeFillTint="32"/>
           <w:tblLayout w:type="fixed"/>
           <w:tblCellMar>
             <w:top w:w="0" w:type="dxa"/>
@@ -3875,6 +4644,7 @@
             <w:insideH w:val="single" w:color="auto" w:sz="4" w:space="0"/>
             <w:insideV w:val="single" w:color="auto" w:sz="4" w:space="0"/>
           </w:tblBorders>
+          <w:shd w:val="clear" w:color="auto" w:fill="FBE5D6" w:themeFill="accent2" w:themeFillTint="32"/>
           <w:tblLayout w:type="fixed"/>
           <w:tblCellMar>
             <w:top w:w="0" w:type="dxa"/>
@@ -3918,8 +4688,10 @@
                 <w:szCs w:val="20"/>
                 <w:vertAlign w:val="baseline"/>
               </w:rPr>
-              <w:t>Se intenta obtener un jugador inexistente</w:t>
-            </w:r>
+              <w:t>Se intenta editar un jugador con un nombre en uso</w:t>
+            </w:r>
+            <w:bookmarkStart w:id="0" w:name="_GoBack"/>
+            <w:bookmarkEnd w:id="0"/>
           </w:p>
         </w:tc>
         <w:tc>
@@ -3954,7 +4726,7 @@
                 <w:szCs w:val="20"/>
                 <w:vertAlign w:val="baseline"/>
               </w:rPr>
-              <w:t>404</w:t>
+              <w:t>409</w:t>
             </w:r>
           </w:p>
         </w:tc>
@@ -4014,7 +4786,7 @@
                 <w:szCs w:val="20"/>
                 <w:vertAlign w:val="baseline"/>
               </w:rPr>
-              <w:t>status: 404,</w:t>
+              <w:t>status: 409,</w:t>
             </w:r>
           </w:p>
           <w:p>
@@ -4038,7 +4810,7 @@
                 <w:szCs w:val="20"/>
                 <w:vertAlign w:val="baseline"/>
               </w:rPr>
-              <w:t>errorCode: "RESOURCE_NOT_FOUND"</w:t>
+              <w:t>errorCode: "RESOURCE_ALREADY_EXISTS"</w:t>
             </w:r>
           </w:p>
           <w:p>
@@ -4076,6 +4848,7 @@
             <w:insideH w:val="single" w:color="auto" w:sz="4" w:space="0"/>
             <w:insideV w:val="single" w:color="auto" w:sz="4" w:space="0"/>
           </w:tblBorders>
+          <w:shd w:val="clear" w:color="auto" w:fill="FBE5D6" w:themeFill="accent2" w:themeFillTint="32"/>
           <w:tblLayout w:type="fixed"/>
           <w:tblCellMar>
             <w:top w:w="0" w:type="dxa"/>
@@ -4104,22 +4877,22 @@
               <w:widowControl w:val="0"/>
               <w:jc w:val="both"/>
               <w:rPr>
-                <w:rFonts w:hint="default" w:ascii="Ubuntu" w:hAnsi="Ubuntu" w:eastAsia="Ubuntu" w:cs="Ubuntu"/>
-                <w:color w:val="000000"/>
-                <w:sz w:val="20"/>
-                <w:szCs w:val="20"/>
-                <w:vertAlign w:val="baseline"/>
-              </w:rPr>
-            </w:pPr>
-            <w:r>
-              <w:rPr>
-                <w:rFonts w:hint="default" w:ascii="Ubuntu" w:hAnsi="Ubuntu" w:eastAsia="Ubuntu" w:cs="Ubuntu"/>
-                <w:color w:val="000000"/>
-                <w:sz w:val="20"/>
-                <w:szCs w:val="20"/>
-                <w:vertAlign w:val="baseline"/>
-              </w:rPr>
-              <w:t>Se intenta obtener un jugador con una contraseña incorrecta</w:t>
+                <w:rFonts w:hint="eastAsia" w:ascii="Ubuntu" w:hAnsi="Ubuntu" w:eastAsia="Ubuntu" w:cs="Ubuntu"/>
+                <w:color w:val="000000"/>
+                <w:sz w:val="20"/>
+                <w:szCs w:val="20"/>
+                <w:vertAlign w:val="baseline"/>
+              </w:rPr>
+            </w:pPr>
+            <w:r>
+              <w:rPr>
+                <w:rFonts w:hint="default" w:ascii="Ubuntu" w:hAnsi="Ubuntu" w:eastAsia="Ubuntu" w:cs="Ubuntu"/>
+                <w:color w:val="000000"/>
+                <w:sz w:val="20"/>
+                <w:szCs w:val="20"/>
+                <w:vertAlign w:val="baseline"/>
+              </w:rPr>
+              <w:t>Se intenta obtener un jugador inexistente</w:t>
             </w:r>
           </w:p>
         </w:tc>
@@ -4140,22 +4913,22 @@
               <w:widowControl w:val="0"/>
               <w:jc w:val="both"/>
               <w:rPr>
-                <w:rFonts w:hint="default" w:ascii="Ubuntu" w:hAnsi="Ubuntu" w:eastAsia="Ubuntu" w:cs="Ubuntu"/>
-                <w:color w:val="000000"/>
-                <w:sz w:val="20"/>
-                <w:szCs w:val="20"/>
-                <w:vertAlign w:val="baseline"/>
-              </w:rPr>
-            </w:pPr>
-            <w:r>
-              <w:rPr>
-                <w:rFonts w:hint="default" w:ascii="Ubuntu" w:hAnsi="Ubuntu" w:eastAsia="Ubuntu" w:cs="Ubuntu"/>
-                <w:color w:val="000000"/>
-                <w:sz w:val="20"/>
-                <w:szCs w:val="20"/>
-                <w:vertAlign w:val="baseline"/>
-              </w:rPr>
-              <w:t>400</w:t>
+                <w:rFonts w:hint="eastAsia" w:ascii="Ubuntu" w:hAnsi="Ubuntu" w:eastAsia="Ubuntu" w:cs="Ubuntu"/>
+                <w:color w:val="000000"/>
+                <w:sz w:val="20"/>
+                <w:szCs w:val="20"/>
+                <w:vertAlign w:val="baseline"/>
+              </w:rPr>
+            </w:pPr>
+            <w:r>
+              <w:rPr>
+                <w:rFonts w:hint="default" w:ascii="Ubuntu" w:hAnsi="Ubuntu" w:eastAsia="Ubuntu" w:cs="Ubuntu"/>
+                <w:color w:val="000000"/>
+                <w:sz w:val="20"/>
+                <w:szCs w:val="20"/>
+                <w:vertAlign w:val="baseline"/>
+              </w:rPr>
+              <w:t>404</w:t>
             </w:r>
           </w:p>
         </w:tc>
@@ -4215,7 +4988,7 @@
                 <w:szCs w:val="20"/>
                 <w:vertAlign w:val="baseline"/>
               </w:rPr>
-              <w:t>status: 400,</w:t>
+              <w:t>status: 404,</w:t>
             </w:r>
           </w:p>
           <w:p>
@@ -4239,7 +5012,7 @@
                 <w:szCs w:val="20"/>
                 <w:vertAlign w:val="baseline"/>
               </w:rPr>
-              <w:t>errorCode: "BAD_REQUEST"</w:t>
+              <w:t>errorCode: "RESOURCE_NOT_FOUND"</w:t>
             </w:r>
           </w:p>
           <w:p>
@@ -4277,6 +5050,7 @@
             <w:insideH w:val="single" w:color="auto" w:sz="4" w:space="0"/>
             <w:insideV w:val="single" w:color="auto" w:sz="4" w:space="0"/>
           </w:tblBorders>
+          <w:shd w:val="clear" w:color="auto" w:fill="FBE5D6" w:themeFill="accent2" w:themeFillTint="32"/>
           <w:tblLayout w:type="fixed"/>
           <w:tblCellMar>
             <w:top w:w="0" w:type="dxa"/>
@@ -4320,7 +5094,7 @@
                 <w:szCs w:val="20"/>
                 <w:vertAlign w:val="baseline"/>
               </w:rPr>
-              <w:t>Falta ingresar parámetros a la petición</w:t>
+              <w:t>Se intenta obtener un jugador con una contraseña incorrecta</w:t>
             </w:r>
           </w:p>
         </w:tc>
@@ -4478,6 +5252,7 @@
             <w:insideH w:val="single" w:color="auto" w:sz="4" w:space="0"/>
             <w:insideV w:val="single" w:color="auto" w:sz="4" w:space="0"/>
           </w:tblBorders>
+          <w:shd w:val="clear" w:color="auto" w:fill="FBE5D6" w:themeFill="accent2" w:themeFillTint="32"/>
           <w:tblLayout w:type="fixed"/>
           <w:tblCellMar>
             <w:top w:w="0" w:type="dxa"/>
@@ -4521,7 +5296,7 @@
                 <w:szCs w:val="20"/>
                 <w:vertAlign w:val="baseline"/>
               </w:rPr>
-              <w:t>Se envía un JSON inválido en el BODY</w:t>
+              <w:t>Falta ingresar parámetros a la petición</w:t>
             </w:r>
           </w:p>
         </w:tc>
@@ -4679,6 +5454,7 @@
             <w:insideH w:val="single" w:color="auto" w:sz="4" w:space="0"/>
             <w:insideV w:val="single" w:color="auto" w:sz="4" w:space="0"/>
           </w:tblBorders>
+          <w:shd w:val="clear" w:color="auto" w:fill="FBE5D6" w:themeFill="accent2" w:themeFillTint="32"/>
           <w:tblLayout w:type="fixed"/>
           <w:tblCellMar>
             <w:top w:w="0" w:type="dxa"/>
@@ -4722,7 +5498,7 @@
                 <w:szCs w:val="20"/>
                 <w:vertAlign w:val="baseline"/>
               </w:rPr>
-              <w:t>URL inexistente</w:t>
+              <w:t>Se envía un JSON inválido en el BODY</w:t>
             </w:r>
           </w:p>
         </w:tc>
@@ -4758,7 +5534,7 @@
                 <w:szCs w:val="20"/>
                 <w:vertAlign w:val="baseline"/>
               </w:rPr>
-              <w:t>404</w:t>
+              <w:t>400</w:t>
             </w:r>
           </w:p>
         </w:tc>
@@ -4818,7 +5594,7 @@
                 <w:szCs w:val="20"/>
                 <w:vertAlign w:val="baseline"/>
               </w:rPr>
-              <w:t>status: 404,</w:t>
+              <w:t>status: 400,</w:t>
             </w:r>
           </w:p>
           <w:p>
@@ -4842,7 +5618,7 @@
                 <w:szCs w:val="20"/>
                 <w:vertAlign w:val="baseline"/>
               </w:rPr>
-              <w:t>errorCode: "RESOURCE_NOT_FOUND"</w:t>
+              <w:t>errorCode: "BAD_REQUEST"</w:t>
             </w:r>
           </w:p>
           <w:p>
@@ -4880,6 +5656,209 @@
             <w:insideH w:val="single" w:color="auto" w:sz="4" w:space="0"/>
             <w:insideV w:val="single" w:color="auto" w:sz="4" w:space="0"/>
           </w:tblBorders>
+          <w:shd w:val="clear" w:color="auto" w:fill="FBE5D6" w:themeFill="accent2" w:themeFillTint="32"/>
+          <w:tblLayout w:type="fixed"/>
+          <w:tblCellMar>
+            <w:top w:w="0" w:type="dxa"/>
+            <w:left w:w="108" w:type="dxa"/>
+            <w:bottom w:w="0" w:type="dxa"/>
+            <w:right w:w="108" w:type="dxa"/>
+          </w:tblCellMar>
+        </w:tblPrEx>
+        <w:trPr>
+          <w:trHeight w:val="0" w:hRule="atLeast"/>
+        </w:trPr>
+        <w:tc>
+          <w:tcPr>
+            <w:tcW w:w="3018" w:type="dxa"/>
+            <w:tcBorders>
+              <w:top w:val="dotted" w:color="auto" w:sz="4" w:space="0"/>
+              <w:left w:val="dotted" w:color="auto" w:sz="4" w:space="0"/>
+              <w:bottom w:val="dotted" w:color="auto" w:sz="4" w:space="0"/>
+              <w:right w:val="dotted" w:color="auto" w:sz="4" w:space="0"/>
+            </w:tcBorders>
+            <w:shd w:val="clear" w:color="auto" w:fill="FBE5D6" w:themeFill="accent2" w:themeFillTint="32"/>
+            <w:vAlign w:val="top"/>
+          </w:tcPr>
+          <w:p>
+            <w:pPr>
+              <w:widowControl w:val="0"/>
+              <w:jc w:val="both"/>
+              <w:rPr>
+                <w:rFonts w:hint="default" w:ascii="Ubuntu" w:hAnsi="Ubuntu" w:eastAsia="Ubuntu" w:cs="Ubuntu"/>
+                <w:color w:val="000000"/>
+                <w:sz w:val="20"/>
+                <w:szCs w:val="20"/>
+                <w:vertAlign w:val="baseline"/>
+              </w:rPr>
+            </w:pPr>
+            <w:r>
+              <w:rPr>
+                <w:rFonts w:hint="default" w:ascii="Ubuntu" w:hAnsi="Ubuntu" w:eastAsia="Ubuntu" w:cs="Ubuntu"/>
+                <w:color w:val="000000"/>
+                <w:sz w:val="20"/>
+                <w:szCs w:val="20"/>
+                <w:vertAlign w:val="baseline"/>
+              </w:rPr>
+              <w:t>URL inexistente</w:t>
+            </w:r>
+          </w:p>
+        </w:tc>
+        <w:tc>
+          <w:tcPr>
+            <w:tcW w:w="2550" w:type="dxa"/>
+            <w:tcBorders>
+              <w:top w:val="dotted" w:color="auto" w:sz="4" w:space="0"/>
+              <w:left w:val="dotted" w:color="auto" w:sz="4" w:space="0"/>
+              <w:bottom w:val="dotted" w:color="auto" w:sz="4" w:space="0"/>
+              <w:right w:val="dotted" w:color="auto" w:sz="4" w:space="0"/>
+            </w:tcBorders>
+            <w:shd w:val="clear" w:color="auto" w:fill="FBE5D6" w:themeFill="accent2" w:themeFillTint="32"/>
+            <w:vAlign w:val="top"/>
+          </w:tcPr>
+          <w:p>
+            <w:pPr>
+              <w:widowControl w:val="0"/>
+              <w:jc w:val="both"/>
+              <w:rPr>
+                <w:rFonts w:hint="default" w:ascii="Ubuntu" w:hAnsi="Ubuntu" w:eastAsia="Ubuntu" w:cs="Ubuntu"/>
+                <w:color w:val="000000"/>
+                <w:sz w:val="20"/>
+                <w:szCs w:val="20"/>
+                <w:vertAlign w:val="baseline"/>
+              </w:rPr>
+            </w:pPr>
+            <w:r>
+              <w:rPr>
+                <w:rFonts w:hint="default" w:ascii="Ubuntu" w:hAnsi="Ubuntu" w:eastAsia="Ubuntu" w:cs="Ubuntu"/>
+                <w:color w:val="000000"/>
+                <w:sz w:val="20"/>
+                <w:szCs w:val="20"/>
+                <w:vertAlign w:val="baseline"/>
+              </w:rPr>
+              <w:t>404</w:t>
+            </w:r>
+          </w:p>
+        </w:tc>
+        <w:tc>
+          <w:tcPr>
+            <w:tcW w:w="4394" w:type="dxa"/>
+            <w:tcBorders>
+              <w:top w:val="dotted" w:color="auto" w:sz="4" w:space="0"/>
+              <w:left w:val="dotted" w:color="auto" w:sz="4" w:space="0"/>
+              <w:bottom w:val="dotted" w:color="auto" w:sz="4" w:space="0"/>
+              <w:right w:val="dotted" w:color="auto" w:sz="4" w:space="0"/>
+            </w:tcBorders>
+            <w:shd w:val="clear" w:color="auto" w:fill="FBE5D6" w:themeFill="accent2" w:themeFillTint="32"/>
+            <w:vAlign w:val="top"/>
+          </w:tcPr>
+          <w:p>
+            <w:pPr>
+              <w:widowControl w:val="0"/>
+              <w:jc w:val="both"/>
+              <w:rPr>
+                <w:rFonts w:hint="eastAsia" w:ascii="Ubuntu" w:hAnsi="Ubuntu" w:eastAsia="Ubuntu" w:cs="Ubuntu"/>
+                <w:color w:val="000000"/>
+                <w:sz w:val="20"/>
+                <w:szCs w:val="20"/>
+                <w:vertAlign w:val="baseline"/>
+              </w:rPr>
+            </w:pPr>
+            <w:r>
+              <w:rPr>
+                <w:rFonts w:hint="eastAsia" w:ascii="Ubuntu" w:hAnsi="Ubuntu" w:eastAsia="Ubuntu" w:cs="Ubuntu"/>
+                <w:color w:val="000000"/>
+                <w:sz w:val="20"/>
+                <w:szCs w:val="20"/>
+                <w:vertAlign w:val="baseline"/>
+              </w:rPr>
+              <w:t>{</w:t>
+            </w:r>
+          </w:p>
+          <w:p>
+            <w:pPr>
+              <w:widowControl w:val="0"/>
+              <w:ind w:firstLine="100" w:firstLineChars="50"/>
+              <w:jc w:val="both"/>
+              <w:rPr>
+                <w:rFonts w:hint="eastAsia" w:ascii="Ubuntu" w:hAnsi="Ubuntu" w:eastAsia="Ubuntu" w:cs="Ubuntu"/>
+                <w:color w:val="000000"/>
+                <w:sz w:val="20"/>
+                <w:szCs w:val="20"/>
+                <w:vertAlign w:val="baseline"/>
+              </w:rPr>
+            </w:pPr>
+            <w:r>
+              <w:rPr>
+                <w:rFonts w:hint="eastAsia" w:ascii="Ubuntu" w:hAnsi="Ubuntu" w:eastAsia="Ubuntu" w:cs="Ubuntu"/>
+                <w:color w:val="000000"/>
+                <w:sz w:val="20"/>
+                <w:szCs w:val="20"/>
+                <w:vertAlign w:val="baseline"/>
+              </w:rPr>
+              <w:t>status: 404,</w:t>
+            </w:r>
+          </w:p>
+          <w:p>
+            <w:pPr>
+              <w:widowControl w:val="0"/>
+              <w:ind w:firstLine="100" w:firstLineChars="50"/>
+              <w:jc w:val="both"/>
+              <w:rPr>
+                <w:rFonts w:hint="eastAsia" w:ascii="Ubuntu" w:hAnsi="Ubuntu" w:eastAsia="Ubuntu" w:cs="Ubuntu"/>
+                <w:color w:val="000000"/>
+                <w:sz w:val="20"/>
+                <w:szCs w:val="20"/>
+                <w:vertAlign w:val="baseline"/>
+              </w:rPr>
+            </w:pPr>
+            <w:r>
+              <w:rPr>
+                <w:rFonts w:hint="eastAsia" w:ascii="Ubuntu" w:hAnsi="Ubuntu" w:eastAsia="Ubuntu" w:cs="Ubuntu"/>
+                <w:color w:val="000000"/>
+                <w:sz w:val="20"/>
+                <w:szCs w:val="20"/>
+                <w:vertAlign w:val="baseline"/>
+              </w:rPr>
+              <w:t>errorCode: "RESOURCE_NOT_FOUND"</w:t>
+            </w:r>
+          </w:p>
+          <w:p>
+            <w:pPr>
+              <w:widowControl w:val="0"/>
+              <w:jc w:val="both"/>
+              <w:rPr>
+                <w:rFonts w:hint="eastAsia" w:ascii="Ubuntu" w:hAnsi="Ubuntu" w:eastAsia="Ubuntu" w:cs="Ubuntu"/>
+                <w:color w:val="000000"/>
+                <w:sz w:val="20"/>
+                <w:szCs w:val="20"/>
+                <w:vertAlign w:val="baseline"/>
+              </w:rPr>
+            </w:pPr>
+            <w:r>
+              <w:rPr>
+                <w:rFonts w:hint="eastAsia" w:ascii="Ubuntu" w:hAnsi="Ubuntu" w:eastAsia="Ubuntu" w:cs="Ubuntu"/>
+                <w:color w:val="000000"/>
+                <w:sz w:val="20"/>
+                <w:szCs w:val="20"/>
+                <w:vertAlign w:val="baseline"/>
+              </w:rPr>
+              <w:t>}</w:t>
+            </w:r>
+          </w:p>
+        </w:tc>
+      </w:tr>
+      <w:tr>
+        <w:tblPrEx>
+          <w:tblBorders>
+            <w:top w:val="single" w:color="auto" w:sz="4" w:space="0"/>
+            <w:left w:val="single" w:color="auto" w:sz="4" w:space="0"/>
+            <w:bottom w:val="single" w:color="auto" w:sz="4" w:space="0"/>
+            <w:right w:val="single" w:color="auto" w:sz="4" w:space="0"/>
+            <w:insideH w:val="single" w:color="auto" w:sz="4" w:space="0"/>
+            <w:insideV w:val="single" w:color="auto" w:sz="4" w:space="0"/>
+          </w:tblBorders>
+          <w:shd w:val="clear" w:color="auto" w:fill="FBE5D6" w:themeFill="accent2" w:themeFillTint="32"/>
           <w:tblLayout w:type="fixed"/>
           <w:tblCellMar>
             <w:top w:w="0" w:type="dxa"/>

</xml_diff>

<commit_message>
API: Agregado el /cards para obtener las cartas del juego
</commit_message>
<xml_diff>
--- a/Educards - servicios.docx
+++ b/Educards - servicios.docx
@@ -3678,6 +3678,272 @@
           <w:tcPr>
             <w:tcW w:w="1683" w:type="dxa"/>
             <w:tcBorders>
+              <w:top w:val="single" w:color="8064A2" w:sz="8" w:space="0"/>
+              <w:left w:val="single" w:color="8064A2" w:sz="8" w:space="0"/>
+              <w:bottom w:val="single" w:color="8064A2" w:sz="8" w:space="0"/>
+              <w:right w:val="single" w:color="8064A2" w:sz="8" w:space="0"/>
+            </w:tcBorders>
+            <w:shd w:val="clear" w:color="auto" w:fill="D6DCE5" w:themeFill="text2" w:themeFillTint="32"/>
+            <w:vAlign w:val="top"/>
+          </w:tcPr>
+          <w:p>
+            <w:pPr>
+              <w:widowControl w:val="0"/>
+              <w:jc w:val="left"/>
+              <w:rPr>
+                <w:rFonts w:hint="default" w:ascii="Ubuntu" w:hAnsi="Ubuntu" w:eastAsia="Ubuntu" w:cs="Ubuntu"/>
+                <w:b w:val="0"/>
+                <w:bCs w:val="0"/>
+                <w:color w:val="000000"/>
+                <w:sz w:val="20"/>
+                <w:szCs w:val="20"/>
+                <w:vertAlign w:val="baseline"/>
+              </w:rPr>
+            </w:pPr>
+            <w:r>
+              <w:rPr>
+                <w:rFonts w:hint="default" w:ascii="Ubuntu" w:hAnsi="Ubuntu" w:eastAsia="Ubuntu" w:cs="Ubuntu"/>
+                <w:b w:val="0"/>
+                <w:bCs w:val="0"/>
+                <w:color w:val="000000"/>
+                <w:sz w:val="20"/>
+                <w:szCs w:val="20"/>
+                <w:vertAlign w:val="baseline"/>
+              </w:rPr>
+              <w:t>Obtener todas las cartas</w:t>
+            </w:r>
+          </w:p>
+        </w:tc>
+        <w:tc>
+          <w:tcPr>
+            <w:tcW w:w="2038" w:type="dxa"/>
+            <w:tcBorders>
+              <w:top w:val="single" w:color="8064A2" w:sz="8" w:space="0"/>
+              <w:left w:val="single" w:color="8064A2" w:sz="8" w:space="0"/>
+              <w:bottom w:val="single" w:color="8064A2" w:sz="8" w:space="0"/>
+              <w:right w:val="single" w:color="8064A2" w:sz="8" w:space="0"/>
+            </w:tcBorders>
+            <w:shd w:val="clear" w:color="auto" w:fill="D6DCE5" w:themeFill="text2" w:themeFillTint="32"/>
+            <w:vAlign w:val="top"/>
+          </w:tcPr>
+          <w:p>
+            <w:pPr>
+              <w:widowControl w:val="0"/>
+              <w:jc w:val="left"/>
+              <w:rPr>
+                <w:rFonts w:hint="default" w:ascii="Ubuntu" w:hAnsi="Ubuntu" w:eastAsia="Ubuntu" w:cs="Ubuntu"/>
+                <w:b w:val="0"/>
+                <w:bCs w:val="0"/>
+                <w:color w:val="000000"/>
+                <w:sz w:val="20"/>
+                <w:szCs w:val="20"/>
+                <w:vertAlign w:val="baseline"/>
+              </w:rPr>
+            </w:pPr>
+            <w:r>
+              <w:rPr>
+                <w:rFonts w:hint="default" w:ascii="Ubuntu" w:hAnsi="Ubuntu" w:eastAsia="Ubuntu" w:cs="Ubuntu"/>
+                <w:b w:val="0"/>
+                <w:bCs w:val="0"/>
+                <w:color w:val="000000"/>
+                <w:sz w:val="20"/>
+                <w:szCs w:val="20"/>
+                <w:vertAlign w:val="baseline"/>
+              </w:rPr>
+              <w:t>GET</w:t>
+            </w:r>
+          </w:p>
+          <w:p>
+            <w:pPr>
+              <w:widowControl w:val="0"/>
+              <w:jc w:val="left"/>
+              <w:rPr>
+                <w:rFonts w:hint="default" w:ascii="Ubuntu" w:hAnsi="Ubuntu" w:eastAsia="Ubuntu" w:cs="Ubuntu"/>
+                <w:b w:val="0"/>
+                <w:bCs w:val="0"/>
+                <w:color w:val="000000"/>
+                <w:sz w:val="20"/>
+                <w:szCs w:val="20"/>
+                <w:vertAlign w:val="baseline"/>
+              </w:rPr>
+            </w:pPr>
+            <w:r>
+              <w:rPr>
+                <w:rFonts w:hint="default" w:ascii="Ubuntu" w:hAnsi="Ubuntu" w:eastAsia="Ubuntu" w:cs="Ubuntu"/>
+                <w:b w:val="0"/>
+                <w:bCs w:val="0"/>
+                <w:color w:val="000000"/>
+                <w:sz w:val="20"/>
+                <w:szCs w:val="20"/>
+                <w:vertAlign w:val="baseline"/>
+              </w:rPr>
+              <w:t>/api/cards</w:t>
+            </w:r>
+          </w:p>
+        </w:tc>
+        <w:tc>
+          <w:tcPr>
+            <w:tcW w:w="2825" w:type="dxa"/>
+            <w:tcBorders>
+              <w:top w:val="single" w:color="8064A2" w:sz="8" w:space="0"/>
+              <w:left w:val="single" w:color="8064A2" w:sz="8" w:space="0"/>
+              <w:bottom w:val="single" w:color="8064A2" w:sz="8" w:space="0"/>
+              <w:right w:val="single" w:color="8064A2" w:sz="8" w:space="0"/>
+            </w:tcBorders>
+            <w:shd w:val="clear" w:color="auto" w:fill="D6DCE5" w:themeFill="text2" w:themeFillTint="32"/>
+            <w:vAlign w:val="top"/>
+          </w:tcPr>
+          <w:p>
+            <w:pPr>
+              <w:widowControl w:val="0"/>
+              <w:jc w:val="left"/>
+              <w:rPr>
+                <w:rFonts w:hint="default" w:ascii="Ubuntu" w:hAnsi="Ubuntu" w:eastAsia="Ubuntu" w:cs="Ubuntu"/>
+                <w:b w:val="0"/>
+                <w:bCs w:val="0"/>
+                <w:color w:val="000000"/>
+                <w:sz w:val="20"/>
+                <w:szCs w:val="20"/>
+                <w:vertAlign w:val="baseline"/>
+              </w:rPr>
+            </w:pPr>
+          </w:p>
+        </w:tc>
+        <w:tc>
+          <w:tcPr>
+            <w:tcW w:w="2796" w:type="dxa"/>
+            <w:tcBorders>
+              <w:top w:val="single" w:color="8064A2" w:sz="8" w:space="0"/>
+              <w:left w:val="single" w:color="8064A2" w:sz="8" w:space="0"/>
+              <w:bottom w:val="single" w:color="8064A2" w:sz="8" w:space="0"/>
+              <w:right w:val="single" w:color="8064A2" w:sz="8" w:space="0"/>
+            </w:tcBorders>
+            <w:shd w:val="clear" w:color="auto" w:fill="D6DCE5" w:themeFill="text2" w:themeFillTint="32"/>
+            <w:vAlign w:val="top"/>
+          </w:tcPr>
+          <w:p>
+            <w:pPr>
+              <w:widowControl w:val="0"/>
+              <w:jc w:val="left"/>
+              <w:rPr>
+                <w:rFonts w:hint="default" w:ascii="Ubuntu" w:hAnsi="Ubuntu" w:eastAsia="Ubuntu" w:cs="Ubuntu"/>
+                <w:b w:val="0"/>
+                <w:bCs w:val="0"/>
+                <w:color w:val="000000"/>
+                <w:sz w:val="20"/>
+                <w:szCs w:val="20"/>
+                <w:vertAlign w:val="baseline"/>
+              </w:rPr>
+            </w:pPr>
+            <w:r>
+              <w:rPr>
+                <w:rFonts w:hint="default" w:ascii="Ubuntu" w:hAnsi="Ubuntu" w:eastAsia="Ubuntu" w:cs="Ubuntu"/>
+                <w:b w:val="0"/>
+                <w:bCs w:val="0"/>
+                <w:color w:val="000000"/>
+                <w:sz w:val="20"/>
+                <w:szCs w:val="20"/>
+                <w:vertAlign w:val="baseline"/>
+              </w:rPr>
+              <w:t>Status: 200</w:t>
+            </w:r>
+          </w:p>
+          <w:p>
+            <w:pPr>
+              <w:widowControl w:val="0"/>
+              <w:jc w:val="left"/>
+              <w:rPr>
+                <w:rFonts w:hint="default" w:ascii="Ubuntu" w:hAnsi="Ubuntu" w:eastAsia="Ubuntu" w:cs="Ubuntu"/>
+                <w:b w:val="0"/>
+                <w:bCs w:val="0"/>
+                <w:color w:val="000000"/>
+                <w:sz w:val="20"/>
+                <w:szCs w:val="20"/>
+                <w:vertAlign w:val="baseline"/>
+              </w:rPr>
+            </w:pPr>
+            <w:r>
+              <w:rPr>
+                <w:rFonts w:hint="default" w:ascii="Ubuntu" w:hAnsi="Ubuntu" w:eastAsia="Ubuntu" w:cs="Ubuntu"/>
+                <w:b w:val="0"/>
+                <w:bCs w:val="0"/>
+                <w:color w:val="000000"/>
+                <w:sz w:val="20"/>
+                <w:szCs w:val="20"/>
+                <w:vertAlign w:val="baseline"/>
+              </w:rPr>
+              <w:t>Json:</w:t>
+            </w:r>
+          </w:p>
+          <w:p>
+            <w:pPr>
+              <w:widowControl w:val="0"/>
+              <w:jc w:val="left"/>
+              <w:rPr>
+                <w:rFonts w:hint="default" w:ascii="Ubuntu" w:hAnsi="Ubuntu" w:eastAsia="Ubuntu" w:cs="Ubuntu"/>
+                <w:b w:val="0"/>
+                <w:bCs w:val="0"/>
+                <w:color w:val="000000"/>
+                <w:sz w:val="20"/>
+                <w:szCs w:val="20"/>
+                <w:vertAlign w:val="baseline"/>
+              </w:rPr>
+            </w:pPr>
+            <w:r>
+              <w:rPr>
+                <w:rFonts w:hint="default" w:ascii="Ubuntu" w:hAnsi="Ubuntu" w:eastAsia="Ubuntu" w:cs="Ubuntu"/>
+                <w:b w:val="0"/>
+                <w:bCs w:val="0"/>
+                <w:color w:val="000000"/>
+                <w:sz w:val="20"/>
+                <w:szCs w:val="20"/>
+                <w:vertAlign w:val="baseline"/>
+              </w:rPr>
+              <w:t>[C</w:t>
+            </w:r>
+            <w:bookmarkStart w:id="0" w:name="_GoBack"/>
+            <w:bookmarkEnd w:id="0"/>
+            <w:r>
+              <w:rPr>
+                <w:rFonts w:hint="default" w:ascii="Ubuntu" w:hAnsi="Ubuntu" w:eastAsia="Ubuntu" w:cs="Ubuntu"/>
+                <w:b w:val="0"/>
+                <w:bCs w:val="0"/>
+                <w:color w:val="000000"/>
+                <w:sz w:val="20"/>
+                <w:szCs w:val="20"/>
+                <w:vertAlign w:val="baseline"/>
+              </w:rPr>
+              <w:t>ard1, Card2, Card3, Card4, Card5]</w:t>
+            </w:r>
+          </w:p>
+        </w:tc>
+      </w:tr>
+      <w:tr>
+        <w:tblPrEx>
+          <w:tblBorders>
+            <w:top w:val="single" w:color="auto" w:sz="4" w:space="0"/>
+            <w:left w:val="single" w:color="auto" w:sz="4" w:space="0"/>
+            <w:bottom w:val="single" w:color="auto" w:sz="4" w:space="0"/>
+            <w:right w:val="single" w:color="auto" w:sz="4" w:space="0"/>
+            <w:insideH w:val="single" w:color="auto" w:sz="4" w:space="0"/>
+            <w:insideV w:val="single" w:color="auto" w:sz="4" w:space="0"/>
+          </w:tblBorders>
+          <w:tblLayout w:type="fixed"/>
+          <w:tblCellMar>
+            <w:top w:w="0" w:type="dxa"/>
+            <w:left w:w="108" w:type="dxa"/>
+            <w:bottom w:w="0" w:type="dxa"/>
+            <w:right w:w="108" w:type="dxa"/>
+          </w:tblCellMar>
+        </w:tblPrEx>
+        <w:trPr>
+          <w:trHeight w:val="0" w:hRule="atLeast"/>
+          <w:jc w:val="center"/>
+        </w:trPr>
+        <w:tc>
+          <w:tcPr>
+            <w:tcW w:w="1683" w:type="dxa"/>
+            <w:tcBorders>
               <w:top w:val="single" w:color="FFFFFF" w:sz="8" w:space="0"/>
               <w:left w:val="single" w:color="FFFFFF" w:sz="8" w:space="0"/>
               <w:bottom w:val="single" w:color="FFFFFF" w:sz="8" w:space="0"/>
@@ -4690,8 +4956,6 @@
               </w:rPr>
               <w:t>Se intenta editar un jugador con un nombre en uso</w:t>
             </w:r>
-            <w:bookmarkStart w:id="0" w:name="_GoBack"/>
-            <w:bookmarkEnd w:id="0"/>
           </w:p>
         </w:tc>
         <w:tc>

</xml_diff>

<commit_message>
Refactor: Arreglo del nombre de la propiedad age de los jugadores.
</commit_message>
<xml_diff>
--- a/Educards - servicios.docx
+++ b/Educards - servicios.docx
@@ -889,7 +889,31 @@
                 <w:szCs w:val="20"/>
                 <w:vertAlign w:val="baseline"/>
               </w:rPr>
-              <w:t xml:space="preserve"> "year": 24,</w:t>
+              <w:t xml:space="preserve"> "</w:t>
+            </w:r>
+            <w:r>
+              <w:rPr>
+                <w:rFonts w:hint="default" w:ascii="Ubuntu" w:hAnsi="Ubuntu" w:eastAsia="Ubuntu" w:cs="Ubuntu"/>
+                <w:b w:val="0"/>
+                <w:bCs w:val="0"/>
+                <w:color w:val="000000"/>
+                <w:sz w:val="20"/>
+                <w:szCs w:val="20"/>
+                <w:vertAlign w:val="baseline"/>
+              </w:rPr>
+              <w:t>age</w:t>
+            </w:r>
+            <w:r>
+              <w:rPr>
+                <w:rFonts w:hint="eastAsia" w:ascii="Ubuntu" w:hAnsi="Ubuntu" w:eastAsia="Ubuntu" w:cs="Ubuntu"/>
+                <w:b w:val="0"/>
+                <w:bCs w:val="0"/>
+                <w:color w:val="000000"/>
+                <w:sz w:val="20"/>
+                <w:szCs w:val="20"/>
+                <w:vertAlign w:val="baseline"/>
+              </w:rPr>
+              <w:t>": 24,</w:t>
             </w:r>
           </w:p>
           <w:p>
@@ -1205,7 +1229,31 @@
                 <w:szCs w:val="20"/>
                 <w:vertAlign w:val="baseline"/>
               </w:rPr>
-              <w:t xml:space="preserve"> "year": 24,</w:t>
+              <w:t xml:space="preserve"> "</w:t>
+            </w:r>
+            <w:r>
+              <w:rPr>
+                <w:rFonts w:hint="default" w:ascii="Ubuntu" w:hAnsi="Ubuntu" w:eastAsia="Ubuntu" w:cs="Ubuntu"/>
+                <w:b w:val="0"/>
+                <w:bCs w:val="0"/>
+                <w:color w:val="000000"/>
+                <w:sz w:val="20"/>
+                <w:szCs w:val="20"/>
+                <w:vertAlign w:val="baseline"/>
+              </w:rPr>
+              <w:t>age</w:t>
+            </w:r>
+            <w:r>
+              <w:rPr>
+                <w:rFonts w:hint="eastAsia" w:ascii="Ubuntu" w:hAnsi="Ubuntu" w:eastAsia="Ubuntu" w:cs="Ubuntu"/>
+                <w:b w:val="0"/>
+                <w:bCs w:val="0"/>
+                <w:color w:val="000000"/>
+                <w:sz w:val="20"/>
+                <w:szCs w:val="20"/>
+                <w:vertAlign w:val="baseline"/>
+              </w:rPr>
+              <w:t>": 24,</w:t>
             </w:r>
           </w:p>
           <w:p>
@@ -1915,7 +1963,31 @@
                 <w:szCs w:val="20"/>
                 <w:vertAlign w:val="baseline"/>
               </w:rPr>
-              <w:t xml:space="preserve"> "year”: 24,</w:t>
+              <w:t xml:space="preserve"> "</w:t>
+            </w:r>
+            <w:r>
+              <w:rPr>
+                <w:rFonts w:hint="default" w:ascii="Ubuntu" w:hAnsi="Ubuntu" w:eastAsia="Ubuntu" w:cs="Ubuntu"/>
+                <w:b w:val="0"/>
+                <w:bCs w:val="0"/>
+                <w:color w:val="000000"/>
+                <w:sz w:val="20"/>
+                <w:szCs w:val="20"/>
+                <w:vertAlign w:val="baseline"/>
+              </w:rPr>
+              <w:t>age</w:t>
+            </w:r>
+            <w:r>
+              <w:rPr>
+                <w:rFonts w:hint="eastAsia" w:ascii="Ubuntu" w:hAnsi="Ubuntu" w:eastAsia="Ubuntu" w:cs="Ubuntu"/>
+                <w:b w:val="0"/>
+                <w:bCs w:val="0"/>
+                <w:color w:val="000000"/>
+                <w:sz w:val="20"/>
+                <w:szCs w:val="20"/>
+                <w:vertAlign w:val="baseline"/>
+              </w:rPr>
+              <w:t>”: 24,</w:t>
             </w:r>
           </w:p>
           <w:p>
@@ -3110,7 +3182,31 @@
                 <w:szCs w:val="20"/>
                 <w:vertAlign w:val="baseline"/>
               </w:rPr>
-              <w:t xml:space="preserve"> year: 25</w:t>
+              <w:t xml:space="preserve"> </w:t>
+            </w:r>
+            <w:r>
+              <w:rPr>
+                <w:rFonts w:hint="default" w:ascii="Ubuntu" w:hAnsi="Ubuntu" w:eastAsia="Ubuntu" w:cs="Ubuntu"/>
+                <w:b w:val="0"/>
+                <w:bCs w:val="0"/>
+                <w:color w:val="000000"/>
+                <w:sz w:val="20"/>
+                <w:szCs w:val="20"/>
+                <w:vertAlign w:val="baseline"/>
+              </w:rPr>
+              <w:t>age</w:t>
+            </w:r>
+            <w:r>
+              <w:rPr>
+                <w:rFonts w:hint="default" w:ascii="Ubuntu" w:hAnsi="Ubuntu" w:eastAsia="Ubuntu" w:cs="Ubuntu"/>
+                <w:b w:val="0"/>
+                <w:bCs w:val="0"/>
+                <w:color w:val="000000"/>
+                <w:sz w:val="20"/>
+                <w:szCs w:val="20"/>
+                <w:vertAlign w:val="baseline"/>
+              </w:rPr>
+              <w:t>: 25</w:t>
             </w:r>
           </w:p>
           <w:p>
@@ -3396,7 +3492,33 @@
                 <w:szCs w:val="20"/>
                 <w:vertAlign w:val="baseline"/>
               </w:rPr>
-              <w:t xml:space="preserve"> "year”: 2</w:t>
+              <w:t xml:space="preserve"> "</w:t>
+            </w:r>
+            <w:r>
+              <w:rPr>
+                <w:rFonts w:hint="default" w:ascii="Ubuntu" w:hAnsi="Ubuntu" w:eastAsia="Ubuntu" w:cs="Ubuntu"/>
+                <w:b w:val="0"/>
+                <w:bCs w:val="0"/>
+                <w:color w:val="000000"/>
+                <w:sz w:val="20"/>
+                <w:szCs w:val="20"/>
+                <w:vertAlign w:val="baseline"/>
+              </w:rPr>
+              <w:t>age</w:t>
+            </w:r>
+            <w:bookmarkStart w:id="0" w:name="_GoBack"/>
+            <w:bookmarkEnd w:id="0"/>
+            <w:r>
+              <w:rPr>
+                <w:rFonts w:hint="eastAsia" w:ascii="Ubuntu" w:hAnsi="Ubuntu" w:eastAsia="Ubuntu" w:cs="Ubuntu"/>
+                <w:b w:val="0"/>
+                <w:bCs w:val="0"/>
+                <w:color w:val="000000"/>
+                <w:sz w:val="20"/>
+                <w:szCs w:val="20"/>
+                <w:vertAlign w:val="baseline"/>
+              </w:rPr>
+              <w:t>”: 2</w:t>
             </w:r>
             <w:r>
               <w:rPr>
@@ -3899,21 +4021,7 @@
                 <w:szCs w:val="20"/>
                 <w:vertAlign w:val="baseline"/>
               </w:rPr>
-              <w:t>[C</w:t>
-            </w:r>
-            <w:bookmarkStart w:id="0" w:name="_GoBack"/>
-            <w:bookmarkEnd w:id="0"/>
-            <w:r>
-              <w:rPr>
-                <w:rFonts w:hint="default" w:ascii="Ubuntu" w:hAnsi="Ubuntu" w:eastAsia="Ubuntu" w:cs="Ubuntu"/>
-                <w:b w:val="0"/>
-                <w:bCs w:val="0"/>
-                <w:color w:val="000000"/>
-                <w:sz w:val="20"/>
-                <w:szCs w:val="20"/>
-                <w:vertAlign w:val="baseline"/>
-              </w:rPr>
-              <w:t>ard1, Card2, Card3, Card4, Card5]</w:t>
+              <w:t>[Card1, Card2, Card3, Card4, Card5]</w:t>
             </w:r>
           </w:p>
         </w:tc>

</xml_diff>

<commit_message>
DOC: Agregado el nuevo servicio al reedme y al doc
</commit_message>
<xml_diff>
--- a/Educards - servicios.docx
+++ b/Educards - servicios.docx
@@ -3182,31 +3182,7 @@
                 <w:szCs w:val="20"/>
                 <w:vertAlign w:val="baseline"/>
               </w:rPr>
-              <w:t xml:space="preserve"> </w:t>
-            </w:r>
-            <w:r>
-              <w:rPr>
-                <w:rFonts w:hint="default" w:ascii="Ubuntu" w:hAnsi="Ubuntu" w:eastAsia="Ubuntu" w:cs="Ubuntu"/>
-                <w:b w:val="0"/>
-                <w:bCs w:val="0"/>
-                <w:color w:val="000000"/>
-                <w:sz w:val="20"/>
-                <w:szCs w:val="20"/>
-                <w:vertAlign w:val="baseline"/>
-              </w:rPr>
-              <w:t>age</w:t>
-            </w:r>
-            <w:r>
-              <w:rPr>
-                <w:rFonts w:hint="default" w:ascii="Ubuntu" w:hAnsi="Ubuntu" w:eastAsia="Ubuntu" w:cs="Ubuntu"/>
-                <w:b w:val="0"/>
-                <w:bCs w:val="0"/>
-                <w:color w:val="000000"/>
-                <w:sz w:val="20"/>
-                <w:szCs w:val="20"/>
-                <w:vertAlign w:val="baseline"/>
-              </w:rPr>
-              <w:t>: 25</w:t>
+              <w:t xml:space="preserve"> age: 25</w:t>
             </w:r>
           </w:p>
           <w:p>
@@ -3506,8 +3482,6 @@
               </w:rPr>
               <w:t>age</w:t>
             </w:r>
-            <w:bookmarkStart w:id="0" w:name="_GoBack"/>
-            <w:bookmarkEnd w:id="0"/>
             <w:r>
               <w:rPr>
                 <w:rFonts w:hint="eastAsia" w:ascii="Ubuntu" w:hAnsi="Ubuntu" w:eastAsia="Ubuntu" w:cs="Ubuntu"/>
@@ -4021,6 +3995,356 @@
                 <w:szCs w:val="20"/>
                 <w:vertAlign w:val="baseline"/>
               </w:rPr>
+              <w:t>[Card1, Card2, Card3, Card4, Card5</w:t>
+            </w:r>
+            <w:r>
+              <w:rPr>
+                <w:rFonts w:hint="default" w:ascii="Ubuntu" w:hAnsi="Ubuntu" w:eastAsia="Ubuntu" w:cs="Ubuntu"/>
+                <w:b w:val="0"/>
+                <w:bCs w:val="0"/>
+                <w:color w:val="000000"/>
+                <w:sz w:val="20"/>
+                <w:szCs w:val="20"/>
+                <w:vertAlign w:val="baseline"/>
+              </w:rPr>
+              <w:t xml:space="preserve">, Card6, </w:t>
+            </w:r>
+            <w:r>
+              <w:rPr>
+                <w:rFonts w:hint="default" w:ascii="Ubuntu" w:hAnsi="Ubuntu" w:eastAsia="Ubuntu" w:cs="Ubuntu"/>
+                <w:b w:val="0"/>
+                <w:bCs w:val="0"/>
+                <w:color w:val="000000"/>
+                <w:sz w:val="20"/>
+                <w:szCs w:val="20"/>
+                <w:vertAlign w:val="baseline"/>
+              </w:rPr>
+              <w:t>Card</w:t>
+            </w:r>
+            <w:r>
+              <w:rPr>
+                <w:rFonts w:hint="default" w:ascii="Ubuntu" w:hAnsi="Ubuntu" w:eastAsia="Ubuntu" w:cs="Ubuntu"/>
+                <w:b w:val="0"/>
+                <w:bCs w:val="0"/>
+                <w:color w:val="000000"/>
+                <w:sz w:val="20"/>
+                <w:szCs w:val="20"/>
+                <w:vertAlign w:val="baseline"/>
+              </w:rPr>
+              <w:t xml:space="preserve">7, </w:t>
+            </w:r>
+            <w:r>
+              <w:rPr>
+                <w:rFonts w:hint="default" w:ascii="Ubuntu" w:hAnsi="Ubuntu" w:eastAsia="Ubuntu" w:cs="Ubuntu"/>
+                <w:b w:val="0"/>
+                <w:bCs w:val="0"/>
+                <w:color w:val="000000"/>
+                <w:sz w:val="20"/>
+                <w:szCs w:val="20"/>
+                <w:vertAlign w:val="baseline"/>
+              </w:rPr>
+              <w:t>Card</w:t>
+            </w:r>
+            <w:r>
+              <w:rPr>
+                <w:rFonts w:hint="default" w:ascii="Ubuntu" w:hAnsi="Ubuntu" w:eastAsia="Ubuntu" w:cs="Ubuntu"/>
+                <w:b w:val="0"/>
+                <w:bCs w:val="0"/>
+                <w:color w:val="000000"/>
+                <w:sz w:val="20"/>
+                <w:szCs w:val="20"/>
+                <w:vertAlign w:val="baseline"/>
+              </w:rPr>
+              <w:t>8</w:t>
+            </w:r>
+            <w:r>
+              <w:rPr>
+                <w:rFonts w:hint="default" w:ascii="Ubuntu" w:hAnsi="Ubuntu" w:eastAsia="Ubuntu" w:cs="Ubuntu"/>
+                <w:b w:val="0"/>
+                <w:bCs w:val="0"/>
+                <w:color w:val="000000"/>
+                <w:sz w:val="20"/>
+                <w:szCs w:val="20"/>
+                <w:vertAlign w:val="baseline"/>
+              </w:rPr>
+              <w:t>]</w:t>
+            </w:r>
+          </w:p>
+        </w:tc>
+      </w:tr>
+      <w:tr>
+        <w:tblPrEx>
+          <w:tblBorders>
+            <w:top w:val="single" w:color="auto" w:sz="4" w:space="0"/>
+            <w:left w:val="single" w:color="auto" w:sz="4" w:space="0"/>
+            <w:bottom w:val="single" w:color="auto" w:sz="4" w:space="0"/>
+            <w:right w:val="single" w:color="auto" w:sz="4" w:space="0"/>
+            <w:insideH w:val="single" w:color="auto" w:sz="4" w:space="0"/>
+            <w:insideV w:val="single" w:color="auto" w:sz="4" w:space="0"/>
+          </w:tblBorders>
+          <w:tblLayout w:type="fixed"/>
+          <w:tblCellMar>
+            <w:top w:w="0" w:type="dxa"/>
+            <w:left w:w="108" w:type="dxa"/>
+            <w:bottom w:w="0" w:type="dxa"/>
+            <w:right w:w="108" w:type="dxa"/>
+          </w:tblCellMar>
+        </w:tblPrEx>
+        <w:trPr>
+          <w:trHeight w:val="0" w:hRule="atLeast"/>
+          <w:jc w:val="center"/>
+        </w:trPr>
+        <w:tc>
+          <w:tcPr>
+            <w:tcW w:w="1683" w:type="dxa"/>
+            <w:tcBorders>
+              <w:top w:val="single" w:color="8064A2" w:sz="8" w:space="0"/>
+              <w:left w:val="single" w:color="8064A2" w:sz="8" w:space="0"/>
+              <w:bottom w:val="single" w:color="8064A2" w:sz="8" w:space="0"/>
+              <w:right w:val="single" w:color="8064A2" w:sz="8" w:space="0"/>
+            </w:tcBorders>
+            <w:shd w:val="clear" w:color="auto" w:fill="D6DCE5" w:themeFill="text2" w:themeFillTint="32"/>
+            <w:vAlign w:val="top"/>
+          </w:tcPr>
+          <w:p>
+            <w:pPr>
+              <w:widowControl w:val="0"/>
+              <w:jc w:val="left"/>
+              <w:rPr>
+                <w:rFonts w:hint="default" w:ascii="Ubuntu" w:hAnsi="Ubuntu" w:eastAsia="Ubuntu" w:cs="Ubuntu"/>
+                <w:b w:val="0"/>
+                <w:bCs w:val="0"/>
+                <w:color w:val="000000"/>
+                <w:sz w:val="20"/>
+                <w:szCs w:val="20"/>
+                <w:vertAlign w:val="baseline"/>
+              </w:rPr>
+            </w:pPr>
+            <w:r>
+              <w:rPr>
+                <w:rFonts w:hint="default" w:ascii="Ubuntu" w:hAnsi="Ubuntu" w:eastAsia="Ubuntu" w:cs="Ubuntu"/>
+                <w:b w:val="0"/>
+                <w:bCs w:val="0"/>
+                <w:color w:val="000000"/>
+                <w:sz w:val="20"/>
+                <w:szCs w:val="20"/>
+                <w:vertAlign w:val="baseline"/>
+              </w:rPr>
+              <w:t>Iniciar</w:t>
+            </w:r>
+            <w:r>
+              <w:rPr>
+                <w:rFonts w:hint="default" w:ascii="Ubuntu" w:hAnsi="Ubuntu" w:eastAsia="Ubuntu" w:cs="Ubuntu"/>
+                <w:b w:val="0"/>
+                <w:bCs w:val="0"/>
+                <w:color w:val="000000"/>
+                <w:sz w:val="20"/>
+                <w:szCs w:val="20"/>
+                <w:vertAlign w:val="baseline"/>
+              </w:rPr>
+              <w:t xml:space="preserve"> </w:t>
+            </w:r>
+            <w:bookmarkStart w:id="0" w:name="_GoBack"/>
+            <w:bookmarkEnd w:id="0"/>
+            <w:r>
+              <w:rPr>
+                <w:rFonts w:hint="default" w:ascii="Ubuntu" w:hAnsi="Ubuntu" w:eastAsia="Ubuntu" w:cs="Ubuntu"/>
+                <w:b w:val="0"/>
+                <w:bCs w:val="0"/>
+                <w:color w:val="000000"/>
+                <w:sz w:val="20"/>
+                <w:szCs w:val="20"/>
+                <w:vertAlign w:val="baseline"/>
+              </w:rPr>
+              <w:t>una partida</w:t>
+            </w:r>
+          </w:p>
+        </w:tc>
+        <w:tc>
+          <w:tcPr>
+            <w:tcW w:w="2038" w:type="dxa"/>
+            <w:tcBorders>
+              <w:top w:val="single" w:color="8064A2" w:sz="8" w:space="0"/>
+              <w:left w:val="single" w:color="8064A2" w:sz="8" w:space="0"/>
+              <w:bottom w:val="single" w:color="8064A2" w:sz="8" w:space="0"/>
+              <w:right w:val="single" w:color="8064A2" w:sz="8" w:space="0"/>
+            </w:tcBorders>
+            <w:shd w:val="clear" w:color="auto" w:fill="D6DCE5" w:themeFill="text2" w:themeFillTint="32"/>
+            <w:vAlign w:val="top"/>
+          </w:tcPr>
+          <w:p>
+            <w:pPr>
+              <w:widowControl w:val="0"/>
+              <w:jc w:val="left"/>
+              <w:rPr>
+                <w:rFonts w:hint="default" w:ascii="Ubuntu" w:hAnsi="Ubuntu" w:eastAsia="Ubuntu" w:cs="Ubuntu"/>
+                <w:b w:val="0"/>
+                <w:bCs w:val="0"/>
+                <w:color w:val="000000"/>
+                <w:sz w:val="20"/>
+                <w:szCs w:val="20"/>
+                <w:vertAlign w:val="baseline"/>
+              </w:rPr>
+            </w:pPr>
+            <w:r>
+              <w:rPr>
+                <w:rFonts w:hint="default" w:ascii="Ubuntu" w:hAnsi="Ubuntu" w:eastAsia="Ubuntu" w:cs="Ubuntu"/>
+                <w:b w:val="0"/>
+                <w:bCs w:val="0"/>
+                <w:color w:val="000000"/>
+                <w:sz w:val="20"/>
+                <w:szCs w:val="20"/>
+                <w:vertAlign w:val="baseline"/>
+              </w:rPr>
+              <w:t>GET</w:t>
+            </w:r>
+          </w:p>
+          <w:p>
+            <w:pPr>
+              <w:widowControl w:val="0"/>
+              <w:jc w:val="left"/>
+              <w:rPr>
+                <w:rFonts w:hint="default" w:ascii="Ubuntu" w:hAnsi="Ubuntu" w:eastAsia="Ubuntu" w:cs="Ubuntu"/>
+                <w:b w:val="0"/>
+                <w:bCs w:val="0"/>
+                <w:color w:val="000000"/>
+                <w:sz w:val="20"/>
+                <w:szCs w:val="20"/>
+                <w:vertAlign w:val="baseline"/>
+              </w:rPr>
+            </w:pPr>
+            <w:r>
+              <w:rPr>
+                <w:rFonts w:hint="default" w:ascii="Ubuntu" w:hAnsi="Ubuntu" w:eastAsia="Ubuntu" w:cs="Ubuntu"/>
+                <w:b w:val="0"/>
+                <w:bCs w:val="0"/>
+                <w:color w:val="000000"/>
+                <w:sz w:val="20"/>
+                <w:szCs w:val="20"/>
+                <w:vertAlign w:val="baseline"/>
+              </w:rPr>
+              <w:t>/api/play</w:t>
+            </w:r>
+          </w:p>
+        </w:tc>
+        <w:tc>
+          <w:tcPr>
+            <w:tcW w:w="2825" w:type="dxa"/>
+            <w:tcBorders>
+              <w:top w:val="single" w:color="8064A2" w:sz="8" w:space="0"/>
+              <w:left w:val="single" w:color="8064A2" w:sz="8" w:space="0"/>
+              <w:bottom w:val="single" w:color="8064A2" w:sz="8" w:space="0"/>
+              <w:right w:val="single" w:color="8064A2" w:sz="8" w:space="0"/>
+            </w:tcBorders>
+            <w:shd w:val="clear" w:color="auto" w:fill="D6DCE5" w:themeFill="text2" w:themeFillTint="32"/>
+            <w:vAlign w:val="top"/>
+          </w:tcPr>
+          <w:p>
+            <w:pPr>
+              <w:widowControl w:val="0"/>
+              <w:jc w:val="left"/>
+              <w:rPr>
+                <w:rFonts w:hint="default" w:ascii="Ubuntu" w:hAnsi="Ubuntu" w:eastAsia="Ubuntu" w:cs="Ubuntu"/>
+                <w:b w:val="0"/>
+                <w:bCs w:val="0"/>
+                <w:color w:val="000000"/>
+                <w:sz w:val="20"/>
+                <w:szCs w:val="20"/>
+                <w:vertAlign w:val="baseline"/>
+              </w:rPr>
+            </w:pPr>
+          </w:p>
+        </w:tc>
+        <w:tc>
+          <w:tcPr>
+            <w:tcW w:w="2796" w:type="dxa"/>
+            <w:tcBorders>
+              <w:top w:val="single" w:color="8064A2" w:sz="8" w:space="0"/>
+              <w:left w:val="single" w:color="8064A2" w:sz="8" w:space="0"/>
+              <w:bottom w:val="single" w:color="8064A2" w:sz="8" w:space="0"/>
+              <w:right w:val="single" w:color="8064A2" w:sz="8" w:space="0"/>
+            </w:tcBorders>
+            <w:shd w:val="clear" w:color="auto" w:fill="D6DCE5" w:themeFill="text2" w:themeFillTint="32"/>
+            <w:vAlign w:val="top"/>
+          </w:tcPr>
+          <w:p>
+            <w:pPr>
+              <w:widowControl w:val="0"/>
+              <w:jc w:val="left"/>
+              <w:rPr>
+                <w:rFonts w:hint="default" w:ascii="Ubuntu" w:hAnsi="Ubuntu" w:eastAsia="Ubuntu" w:cs="Ubuntu"/>
+                <w:b w:val="0"/>
+                <w:bCs w:val="0"/>
+                <w:color w:val="000000"/>
+                <w:sz w:val="20"/>
+                <w:szCs w:val="20"/>
+                <w:vertAlign w:val="baseline"/>
+              </w:rPr>
+            </w:pPr>
+            <w:r>
+              <w:rPr>
+                <w:rFonts w:hint="default" w:ascii="Ubuntu" w:hAnsi="Ubuntu" w:eastAsia="Ubuntu" w:cs="Ubuntu"/>
+                <w:b w:val="0"/>
+                <w:bCs w:val="0"/>
+                <w:color w:val="000000"/>
+                <w:sz w:val="20"/>
+                <w:szCs w:val="20"/>
+                <w:vertAlign w:val="baseline"/>
+              </w:rPr>
+              <w:t>Status: 200</w:t>
+            </w:r>
+          </w:p>
+          <w:p>
+            <w:pPr>
+              <w:widowControl w:val="0"/>
+              <w:jc w:val="left"/>
+              <w:rPr>
+                <w:rFonts w:hint="default" w:ascii="Ubuntu" w:hAnsi="Ubuntu" w:eastAsia="Ubuntu" w:cs="Ubuntu"/>
+                <w:b w:val="0"/>
+                <w:bCs w:val="0"/>
+                <w:color w:val="000000"/>
+                <w:sz w:val="20"/>
+                <w:szCs w:val="20"/>
+                <w:vertAlign w:val="baseline"/>
+              </w:rPr>
+            </w:pPr>
+            <w:r>
+              <w:rPr>
+                <w:rFonts w:hint="default" w:ascii="Ubuntu" w:hAnsi="Ubuntu" w:eastAsia="Ubuntu" w:cs="Ubuntu"/>
+                <w:b w:val="0"/>
+                <w:bCs w:val="0"/>
+                <w:color w:val="000000"/>
+                <w:sz w:val="20"/>
+                <w:szCs w:val="20"/>
+                <w:vertAlign w:val="baseline"/>
+              </w:rPr>
+              <w:t>Json:</w:t>
+            </w:r>
+          </w:p>
+          <w:p>
+            <w:pPr>
+              <w:widowControl w:val="0"/>
+              <w:jc w:val="left"/>
+              <w:rPr>
+                <w:rFonts w:hint="default" w:ascii="Ubuntu" w:hAnsi="Ubuntu" w:eastAsia="Ubuntu" w:cs="Ubuntu"/>
+                <w:b w:val="0"/>
+                <w:bCs w:val="0"/>
+                <w:color w:val="000000"/>
+                <w:sz w:val="20"/>
+                <w:szCs w:val="20"/>
+                <w:vertAlign w:val="baseline"/>
+              </w:rPr>
+            </w:pPr>
+            <w:r>
+              <w:rPr>
+                <w:rFonts w:hint="default" w:ascii="Ubuntu" w:hAnsi="Ubuntu" w:eastAsia="Ubuntu" w:cs="Ubuntu"/>
+                <w:b w:val="0"/>
+                <w:bCs w:val="0"/>
+                <w:color w:val="000000"/>
+                <w:sz w:val="20"/>
+                <w:szCs w:val="20"/>
+                <w:vertAlign w:val="baseline"/>
+              </w:rPr>
               <w:t>[Card1, Card2, Card3, Card4, Card5]</w:t>
             </w:r>
           </w:p>
@@ -4316,6 +4640,18 @@
                 <w:vertAlign w:val="baseline"/>
               </w:rPr>
               <w:t>Crear una partida</w:t>
+            </w:r>
+            <w:r>
+              <w:rPr>
+                <w:rFonts w:hint="default" w:ascii="Ubuntu" w:hAnsi="Ubuntu" w:eastAsia="Ubuntu" w:cs="Ubuntu"/>
+                <w:b w:val="0"/>
+                <w:bCs w:val="0"/>
+                <w:color w:val="000000"/>
+                <w:sz w:val="20"/>
+                <w:szCs w:val="20"/>
+                <w:vertAlign w:val="baseline"/>
+              </w:rPr>
+              <w:t xml:space="preserve"> personalizada</w:t>
             </w:r>
           </w:p>
         </w:tc>
@@ -4679,7 +5015,6 @@
             <w:insideH w:val="single" w:color="auto" w:sz="4" w:space="0"/>
             <w:insideV w:val="single" w:color="auto" w:sz="4" w:space="0"/>
           </w:tblBorders>
-          <w:shd w:val="clear" w:color="auto" w:fill="FBE5D6" w:themeFill="accent2" w:themeFillTint="32"/>
           <w:tblLayout w:type="fixed"/>
           <w:tblCellMar>
             <w:top w:w="0" w:type="dxa"/>

</xml_diff>